<commit_message>
change parishioners.name to first_name and last_name
</commit_message>
<xml_diff>
--- a/asset/領洗堅振證明書.docx
+++ b/asset/領洗堅振證明書.docx
@@ -265,7 +265,7 @@
                 <w:szCs w:val="22"/>
                 <w:u w:val="single"/>
               </w:rPr>
-              <w:t xml:space="preserve"> $LastName$ </w:t>
+              <w:t xml:space="preserve"> $LN$ </w:t>
             </w:r>
           </w:p>
         </w:tc>
@@ -284,14 +284,16 @@
                 <w:color w:val="000000"/>
                 <w:kern w:val="0"/>
                 <w:sz w:val="22"/>
-              </w:rPr>
-            </w:pPr>
-            <w:r>
-              <w:rPr>
-                <w:rFonts w:ascii="Times New Roman" w:hAnsi="Times New Roman" w:eastAsia="標楷體" w:cs="Times New Roman"/>
-                <w:color w:val="000000"/>
-                <w:kern w:val="0"/>
-                <w:sz w:val="22"/>
+                <w:szCs w:val="22"/>
+              </w:rPr>
+            </w:pPr>
+            <w:r>
+              <w:rPr>
+                <w:rFonts w:ascii="Times New Roman" w:hAnsi="Times New Roman" w:eastAsia="標楷體" w:cs="Times New Roman"/>
+                <w:color w:val="000000"/>
+                <w:kern w:val="0"/>
+                <w:sz w:val="22"/>
+                <w:szCs w:val="22"/>
               </w:rPr>
               <w:t>名</w:t>
             </w:r>
@@ -301,6 +303,7 @@
                 <w:color w:val="000000"/>
                 <w:kern w:val="0"/>
                 <w:sz w:val="22"/>
+                <w:szCs w:val="22"/>
               </w:rPr>
               <w:t>Name:</w:t>
             </w:r>
@@ -310,9 +313,10 @@
                 <w:color w:val="000000"/>
                 <w:kern w:val="0"/>
                 <w:sz w:val="22"/>
-                <w:u w:val="single"/>
-              </w:rPr>
-              <w:t xml:space="preserve">            </w:t>
+                <w:szCs w:val="22"/>
+                <w:u w:val="single"/>
+              </w:rPr>
+              <w:t xml:space="preserve"> $FN$ </w:t>
             </w:r>
           </w:p>
         </w:tc>
@@ -330,12 +334,14 @@
                 <w:color w:val="000000"/>
                 <w:kern w:val="0"/>
                 <w:sz w:val="22"/>
-              </w:rPr>
-            </w:pPr>
-            <w:r>
-              <w:rPr>
-                <w:rFonts w:ascii="Times New Roman" w:hAnsi="Times New Roman" w:eastAsia="標楷體" w:cs="Times New Roman"/>
-                <w:sz w:val="22"/>
+                <w:szCs w:val="22"/>
+              </w:rPr>
+            </w:pPr>
+            <w:r>
+              <w:rPr>
+                <w:rFonts w:ascii="Times New Roman" w:hAnsi="Times New Roman" w:eastAsia="標楷體" w:cs="Times New Roman"/>
+                <w:sz w:val="22"/>
+                <w:szCs w:val="22"/>
               </w:rPr>
               <w:t>聖名</w:t>
             </w:r>
@@ -343,6 +349,7 @@
               <w:rPr>
                 <w:rFonts w:ascii="Times New Roman" w:hAnsi="Times New Roman" w:eastAsia="標楷體" w:cs="Times New Roman"/>
                 <w:sz w:val="22"/>
+                <w:szCs w:val="22"/>
               </w:rPr>
               <w:t>Christian Name:</w:t>
             </w:r>
@@ -352,9 +359,10 @@
                 <w:color w:val="000000"/>
                 <w:kern w:val="0"/>
                 <w:sz w:val="22"/>
-                <w:u w:val="single"/>
-              </w:rPr>
-              <w:t xml:space="preserve">            </w:t>
+                <w:szCs w:val="22"/>
+                <w:u w:val="single"/>
+              </w:rPr>
+              <w:t xml:space="preserve"> $CN$ </w:t>
             </w:r>
           </w:p>
         </w:tc>
@@ -376,19 +384,22 @@
               <w:rPr>
                 <w:rFonts w:ascii="Times New Roman" w:hAnsi="Times New Roman" w:eastAsia="標楷體" w:cs="Times New Roman"/>
                 <w:sz w:val="22"/>
-              </w:rPr>
-            </w:pPr>
-            <w:r>
-              <w:rPr>
-                <w:rFonts w:ascii="Times New Roman" w:hAnsi="Times New Roman" w:eastAsia="標楷體" w:cs="Times New Roman"/>
-                <w:sz w:val="22"/>
+                <w:szCs w:val="22"/>
+              </w:rPr>
+            </w:pPr>
+            <w:r>
+              <w:rPr>
+                <w:rFonts w:ascii="Times New Roman" w:hAnsi="Times New Roman" w:eastAsia="標楷體" w:cs="Times New Roman"/>
+                <w:sz w:val="22"/>
+                <w:szCs w:val="22"/>
               </w:rPr>
               <w:t>父</w:t>
             </w:r>
             <w:r>
               <w:rPr>
-                <w:rFonts w:hint="eastAsia" w:ascii="Times New Roman" w:hAnsi="Times New Roman" w:eastAsia="標楷體" w:cs="Times New Roman"/>
-                <w:sz w:val="22"/>
+                <w:rFonts w:ascii="Times New Roman" w:hAnsi="Times New Roman" w:eastAsia="標楷體" w:cs="Times New Roman"/>
+                <w:sz w:val="22"/>
+                <w:szCs w:val="22"/>
               </w:rPr>
               <w:t xml:space="preserve"> </w:t>
             </w:r>
@@ -396,6 +407,7 @@
               <w:rPr>
                 <w:rFonts w:ascii="Times New Roman" w:hAnsi="Times New Roman" w:eastAsia="標楷體" w:cs="Times New Roman"/>
                 <w:sz w:val="22"/>
+                <w:szCs w:val="22"/>
               </w:rPr>
               <w:t>名</w:t>
             </w:r>
@@ -403,6 +415,7 @@
               <w:rPr>
                 <w:rFonts w:ascii="Times New Roman" w:hAnsi="Times New Roman" w:eastAsia="標楷體" w:cs="Times New Roman"/>
                 <w:sz w:val="22"/>
+                <w:szCs w:val="22"/>
               </w:rPr>
               <w:t>Father's Name:</w:t>
             </w:r>
@@ -412,9 +425,10 @@
                 <w:color w:val="000000"/>
                 <w:kern w:val="0"/>
                 <w:sz w:val="22"/>
-                <w:u w:val="single"/>
-              </w:rPr>
-              <w:t xml:space="preserve">            </w:t>
+                <w:szCs w:val="22"/>
+                <w:u w:val="single"/>
+              </w:rPr>
+              <w:t xml:space="preserve"> $FaN$ </w:t>
             </w:r>
           </w:p>
         </w:tc>
@@ -433,32 +447,36 @@
                 <w:color w:val="000000"/>
                 <w:kern w:val="0"/>
                 <w:sz w:val="22"/>
-              </w:rPr>
-            </w:pPr>
-            <w:r>
-              <w:rPr>
-                <w:rFonts w:hint="eastAsia" w:ascii="Times New Roman" w:hAnsi="Times New Roman" w:eastAsia="標楷體" w:cs="Times New Roman"/>
-                <w:color w:val="000000"/>
-                <w:kern w:val="0"/>
-                <w:sz w:val="22"/>
+                <w:szCs w:val="22"/>
+              </w:rPr>
+            </w:pPr>
+            <w:r>
+              <w:rPr>
+                <w:rFonts w:ascii="Times New Roman" w:hAnsi="Times New Roman" w:eastAsia="標楷體" w:cs="Times New Roman"/>
+                <w:color w:val="000000"/>
+                <w:kern w:val="0"/>
+                <w:sz w:val="22"/>
+                <w:szCs w:val="22"/>
               </w:rPr>
               <w:t>母</w:t>
             </w:r>
             <w:r>
               <w:rPr>
-                <w:rFonts w:hint="eastAsia" w:ascii="Times New Roman" w:hAnsi="Times New Roman" w:eastAsia="標楷體" w:cs="Times New Roman"/>
-                <w:color w:val="000000"/>
-                <w:kern w:val="0"/>
-                <w:sz w:val="22"/>
+                <w:rFonts w:ascii="Times New Roman" w:hAnsi="Times New Roman" w:eastAsia="標楷體" w:cs="Times New Roman"/>
+                <w:color w:val="000000"/>
+                <w:kern w:val="0"/>
+                <w:sz w:val="22"/>
+                <w:szCs w:val="22"/>
               </w:rPr>
               <w:t xml:space="preserve"> </w:t>
             </w:r>
             <w:r>
               <w:rPr>
-                <w:rFonts w:hint="eastAsia" w:ascii="Times New Roman" w:hAnsi="Times New Roman" w:eastAsia="標楷體" w:cs="Times New Roman"/>
-                <w:color w:val="000000"/>
-                <w:kern w:val="0"/>
-                <w:sz w:val="22"/>
+                <w:rFonts w:ascii="Times New Roman" w:hAnsi="Times New Roman" w:eastAsia="標楷體" w:cs="Times New Roman"/>
+                <w:color w:val="000000"/>
+                <w:kern w:val="0"/>
+                <w:sz w:val="22"/>
+                <w:szCs w:val="22"/>
               </w:rPr>
               <w:t>名</w:t>
             </w:r>
@@ -468,15 +486,17 @@
                 <w:color w:val="000000"/>
                 <w:kern w:val="0"/>
                 <w:sz w:val="22"/>
+                <w:szCs w:val="22"/>
               </w:rPr>
               <w:t>Mother's Name</w:t>
             </w:r>
             <w:r>
               <w:rPr>
-                <w:rFonts w:hint="eastAsia" w:ascii="Times New Roman" w:hAnsi="Times New Roman" w:eastAsia="標楷體" w:cs="Times New Roman"/>
-                <w:color w:val="000000"/>
-                <w:kern w:val="0"/>
-                <w:sz w:val="22"/>
+                <w:rFonts w:ascii="Times New Roman" w:hAnsi="Times New Roman" w:eastAsia="標楷體" w:cs="Times New Roman"/>
+                <w:color w:val="000000"/>
+                <w:kern w:val="0"/>
+                <w:sz w:val="22"/>
+                <w:szCs w:val="22"/>
               </w:rPr>
               <w:t>:</w:t>
             </w:r>
@@ -486,9 +506,10 @@
                 <w:color w:val="000000"/>
                 <w:kern w:val="0"/>
                 <w:sz w:val="22"/>
-                <w:u w:val="single"/>
-              </w:rPr>
-              <w:t xml:space="preserve">            </w:t>
+                <w:szCs w:val="22"/>
+                <w:u w:val="single"/>
+              </w:rPr>
+              <w:t xml:space="preserve"> $MoN$ </w:t>
             </w:r>
           </w:p>
         </w:tc>
@@ -512,14 +533,16 @@
                 <w:color w:val="000000"/>
                 <w:kern w:val="0"/>
                 <w:sz w:val="22"/>
-              </w:rPr>
-            </w:pPr>
-            <w:r>
-              <w:rPr>
-                <w:rFonts w:hint="eastAsia" w:ascii="Times New Roman" w:hAnsi="Times New Roman" w:eastAsia="標楷體" w:cs="Times New Roman"/>
-                <w:color w:val="000000"/>
-                <w:kern w:val="0"/>
-                <w:sz w:val="22"/>
+                <w:szCs w:val="22"/>
+              </w:rPr>
+            </w:pPr>
+            <w:r>
+              <w:rPr>
+                <w:rFonts w:ascii="Times New Roman" w:hAnsi="Times New Roman" w:eastAsia="標楷體" w:cs="Times New Roman"/>
+                <w:color w:val="000000"/>
+                <w:kern w:val="0"/>
+                <w:sz w:val="22"/>
+                <w:szCs w:val="22"/>
               </w:rPr>
               <w:t>出生日期</w:t>
             </w:r>
@@ -529,25 +552,27 @@
                 <w:color w:val="000000"/>
                 <w:kern w:val="0"/>
                 <w:sz w:val="22"/>
+                <w:szCs w:val="22"/>
               </w:rPr>
               <w:t>Date of Birth:</w:t>
             </w:r>
             <w:r>
               <w:rPr>
-                <w:rFonts w:hint="eastAsia" w:ascii="Times New Roman" w:hAnsi="Times New Roman" w:eastAsia="標楷體" w:cs="Times New Roman"/>
-                <w:color w:val="000000"/>
-                <w:kern w:val="0"/>
-                <w:sz w:val="22"/>
+                <w:rFonts w:ascii="Times New Roman" w:hAnsi="Times New Roman" w:eastAsia="標楷體" w:cs="Times New Roman"/>
+                <w:color w:val="000000"/>
+                <w:kern w:val="0"/>
+                <w:sz w:val="22"/>
+                <w:szCs w:val="22"/>
               </w:rPr>
               <w:t>(</w:t>
             </w:r>
-            <w:proofErr w:type="gramStart"/>
-            <w:r>
-              <w:rPr>
-                <w:rFonts w:hint="eastAsia" w:ascii="Times New Roman" w:hAnsi="Times New Roman" w:eastAsia="標楷體" w:cs="Times New Roman"/>
-                <w:color w:val="000000"/>
-                <w:kern w:val="0"/>
-                <w:sz w:val="22"/>
+            <w:r>
+              <w:rPr>
+                <w:rFonts w:ascii="Times New Roman" w:hAnsi="Times New Roman" w:eastAsia="標楷體" w:cs="Times New Roman"/>
+                <w:color w:val="000000"/>
+                <w:kern w:val="0"/>
+                <w:sz w:val="22"/>
+                <w:szCs w:val="22"/>
               </w:rPr>
               <w:t>Da</w:t>
             </w:r>
@@ -557,6 +582,7 @@
                 <w:color w:val="000000"/>
                 <w:kern w:val="0"/>
                 <w:sz w:val="22"/>
+                <w:szCs w:val="22"/>
               </w:rPr>
               <w:t>y)</w:t>
             </w:r>
@@ -566,27 +592,29 @@
                 <w:color w:val="000000"/>
                 <w:kern w:val="0"/>
                 <w:sz w:val="22"/>
+                <w:szCs w:val="22"/>
                 <w:u w:val="single"/>
               </w:rPr>
               <w:t xml:space="preserve">   </w:t>
             </w:r>
-            <w:proofErr w:type="gramEnd"/>
-            <w:r>
-              <w:rPr>
-                <w:rFonts w:ascii="Times New Roman" w:hAnsi="Times New Roman" w:eastAsia="標楷體" w:cs="Times New Roman"/>
-                <w:color w:val="000000"/>
-                <w:kern w:val="0"/>
-                <w:sz w:val="22"/>
-                <w:u w:val="single"/>
-              </w:rPr>
-              <w:t xml:space="preserve">         </w:t>
-            </w:r>
-            <w:r>
-              <w:rPr>
-                <w:rFonts w:ascii="Times New Roman" w:hAnsi="Times New Roman" w:eastAsia="標楷體" w:cs="Times New Roman"/>
-                <w:color w:val="000000"/>
-                <w:kern w:val="0"/>
-                <w:sz w:val="22"/>
+            <w:r>
+              <w:rPr>
+                <w:rFonts w:ascii="Times New Roman" w:hAnsi="Times New Roman" w:eastAsia="標楷體" w:cs="Times New Roman"/>
+                <w:color w:val="000000"/>
+                <w:kern w:val="0"/>
+                <w:sz w:val="22"/>
+                <w:szCs w:val="22"/>
+                <w:u w:val="single"/>
+              </w:rPr>
+              <w:t xml:space="preserve">  $BirD$     </w:t>
+            </w:r>
+            <w:r>
+              <w:rPr>
+                <w:rFonts w:ascii="Times New Roman" w:hAnsi="Times New Roman" w:eastAsia="標楷體" w:cs="Times New Roman"/>
+                <w:color w:val="000000"/>
+                <w:kern w:val="0"/>
+                <w:sz w:val="22"/>
+                <w:szCs w:val="22"/>
               </w:rPr>
               <w:t xml:space="preserve"> (Month)</w:t>
             </w:r>
@@ -596,16 +624,18 @@
                 <w:color w:val="000000"/>
                 <w:kern w:val="0"/>
                 <w:sz w:val="22"/>
-                <w:u w:val="single"/>
-              </w:rPr>
-              <w:t xml:space="preserve">            </w:t>
-            </w:r>
-            <w:r>
-              <w:rPr>
-                <w:rFonts w:ascii="Times New Roman" w:hAnsi="Times New Roman" w:eastAsia="標楷體" w:cs="Times New Roman"/>
-                <w:color w:val="000000"/>
-                <w:kern w:val="0"/>
-                <w:sz w:val="22"/>
+                <w:szCs w:val="22"/>
+                <w:u w:val="single"/>
+              </w:rPr>
+              <w:t xml:space="preserve">     $BirM$     </w:t>
+            </w:r>
+            <w:r>
+              <w:rPr>
+                <w:rFonts w:ascii="Times New Roman" w:hAnsi="Times New Roman" w:eastAsia="標楷體" w:cs="Times New Roman"/>
+                <w:color w:val="000000"/>
+                <w:kern w:val="0"/>
+                <w:sz w:val="22"/>
+                <w:szCs w:val="22"/>
               </w:rPr>
               <w:t xml:space="preserve"> (Year)</w:t>
             </w:r>
@@ -615,9 +645,10 @@
                 <w:color w:val="000000"/>
                 <w:kern w:val="0"/>
                 <w:sz w:val="22"/>
-                <w:u w:val="single"/>
-              </w:rPr>
-              <w:t xml:space="preserve">            </w:t>
+                <w:szCs w:val="22"/>
+                <w:u w:val="single"/>
+              </w:rPr>
+              <w:t xml:space="preserve">    $BirY$    </w:t>
             </w:r>
           </w:p>
         </w:tc>
@@ -641,14 +672,16 @@
                 <w:color w:val="000000"/>
                 <w:kern w:val="0"/>
                 <w:sz w:val="22"/>
-              </w:rPr>
-            </w:pPr>
-            <w:r>
-              <w:rPr>
-                <w:rFonts w:hint="eastAsia" w:ascii="Times New Roman" w:hAnsi="Times New Roman" w:eastAsia="標楷體" w:cs="Times New Roman"/>
-                <w:color w:val="000000"/>
-                <w:kern w:val="0"/>
-                <w:sz w:val="22"/>
+                <w:szCs w:val="22"/>
+              </w:rPr>
+            </w:pPr>
+            <w:r>
+              <w:rPr>
+                <w:rFonts w:ascii="Times New Roman" w:hAnsi="Times New Roman" w:eastAsia="標楷體" w:cs="Times New Roman"/>
+                <w:color w:val="000000"/>
+                <w:kern w:val="0"/>
+                <w:sz w:val="22"/>
+                <w:szCs w:val="22"/>
               </w:rPr>
               <w:t>住址</w:t>
             </w:r>
@@ -658,15 +691,17 @@
                 <w:color w:val="000000"/>
                 <w:kern w:val="0"/>
                 <w:sz w:val="22"/>
+                <w:szCs w:val="22"/>
               </w:rPr>
               <w:t>Address</w:t>
             </w:r>
             <w:r>
               <w:rPr>
-                <w:rFonts w:hint="eastAsia" w:ascii="Times New Roman" w:hAnsi="Times New Roman" w:eastAsia="標楷體" w:cs="Times New Roman"/>
-                <w:color w:val="000000"/>
-                <w:kern w:val="0"/>
-                <w:sz w:val="22"/>
+                <w:rFonts w:ascii="Times New Roman" w:hAnsi="Times New Roman" w:eastAsia="標楷體" w:cs="Times New Roman"/>
+                <w:color w:val="000000"/>
+                <w:kern w:val="0"/>
+                <w:sz w:val="22"/>
+                <w:szCs w:val="22"/>
               </w:rPr>
               <w:t>:</w:t>
             </w:r>
@@ -676,9 +711,10 @@
                 <w:color w:val="000000"/>
                 <w:kern w:val="0"/>
                 <w:sz w:val="22"/>
-                <w:u w:val="single"/>
-              </w:rPr>
-              <w:t xml:space="preserve">                                                </w:t>
+                <w:szCs w:val="22"/>
+                <w:u w:val="single"/>
+              </w:rPr>
+              <w:t xml:space="preserve"> $Addr$ </w:t>
             </w:r>
           </w:p>
         </w:tc>
@@ -697,23 +733,26 @@
                 <w:color w:val="000000"/>
                 <w:kern w:val="0"/>
                 <w:sz w:val="22"/>
-              </w:rPr>
-            </w:pPr>
-            <w:r>
-              <w:rPr>
-                <w:rFonts w:hint="eastAsia" w:ascii="Times New Roman" w:hAnsi="Times New Roman" w:eastAsia="標楷體" w:cs="Times New Roman"/>
-                <w:color w:val="000000"/>
-                <w:kern w:val="0"/>
-                <w:sz w:val="22"/>
+                <w:szCs w:val="22"/>
+              </w:rPr>
+            </w:pPr>
+            <w:r>
+              <w:rPr>
+                <w:rFonts w:ascii="Times New Roman" w:hAnsi="Times New Roman" w:eastAsia="標楷體" w:cs="Times New Roman"/>
+                <w:color w:val="000000"/>
+                <w:kern w:val="0"/>
+                <w:sz w:val="22"/>
+                <w:szCs w:val="22"/>
               </w:rPr>
               <w:t>電話</w:t>
             </w:r>
             <w:r>
               <w:rPr>
-                <w:rFonts w:hint="eastAsia" w:ascii="Times New Roman" w:hAnsi="Times New Roman" w:eastAsia="標楷體" w:cs="Times New Roman"/>
-                <w:color w:val="000000"/>
-                <w:kern w:val="0"/>
-                <w:sz w:val="22"/>
+                <w:rFonts w:ascii="Times New Roman" w:hAnsi="Times New Roman" w:eastAsia="標楷體" w:cs="Times New Roman"/>
+                <w:color w:val="000000"/>
+                <w:kern w:val="0"/>
+                <w:sz w:val="22"/>
+                <w:szCs w:val="22"/>
               </w:rPr>
               <w:t>TEL:</w:t>
             </w:r>
@@ -723,9 +762,10 @@
                 <w:color w:val="000000"/>
                 <w:kern w:val="0"/>
                 <w:sz w:val="22"/>
-                <w:u w:val="single"/>
-              </w:rPr>
-              <w:t xml:space="preserve">                        </w:t>
+                <w:szCs w:val="22"/>
+                <w:u w:val="single"/>
+              </w:rPr>
+              <w:t xml:space="preserve"> $Tel$ </w:t>
             </w:r>
           </w:p>
         </w:tc>
@@ -839,24 +879,26 @@
                 <w:color w:val="000000"/>
                 <w:kern w:val="0"/>
                 <w:sz w:val="22"/>
-              </w:rPr>
-            </w:pPr>
-            <w:r>
-              <w:rPr>
-                <w:rFonts w:ascii="Times New Roman" w:hAnsi="Times New Roman" w:eastAsia="標楷體" w:cs="Times New Roman"/>
-                <w:color w:val="000000"/>
-                <w:kern w:val="0"/>
-                <w:sz w:val="22"/>
+                <w:szCs w:val="22"/>
+              </w:rPr>
+            </w:pPr>
+            <w:r>
+              <w:rPr>
+                <w:rFonts w:ascii="Times New Roman" w:hAnsi="Times New Roman" w:eastAsia="標楷體" w:cs="Times New Roman"/>
+                <w:color w:val="000000"/>
+                <w:kern w:val="0"/>
+                <w:sz w:val="22"/>
+                <w:szCs w:val="22"/>
               </w:rPr>
               <w:t>(</w:t>
             </w:r>
-            <w:proofErr w:type="gramStart"/>
-            <w:r>
-              <w:rPr>
-                <w:rFonts w:ascii="Times New Roman" w:hAnsi="Times New Roman" w:eastAsia="標楷體" w:cs="Times New Roman"/>
-                <w:color w:val="000000"/>
-                <w:kern w:val="0"/>
-                <w:sz w:val="22"/>
+            <w:r>
+              <w:rPr>
+                <w:rFonts w:ascii="Times New Roman" w:hAnsi="Times New Roman" w:eastAsia="標楷體" w:cs="Times New Roman"/>
+                <w:color w:val="000000"/>
+                <w:kern w:val="0"/>
+                <w:sz w:val="22"/>
+                <w:szCs w:val="22"/>
               </w:rPr>
               <w:t>Day)</w:t>
             </w:r>
@@ -866,27 +908,29 @@
                 <w:color w:val="000000"/>
                 <w:kern w:val="0"/>
                 <w:sz w:val="22"/>
+                <w:szCs w:val="22"/>
                 <w:u w:val="single"/>
               </w:rPr>
               <w:t xml:space="preserve">   </w:t>
             </w:r>
-            <w:proofErr w:type="gramEnd"/>
-            <w:r>
-              <w:rPr>
-                <w:rFonts w:ascii="Times New Roman" w:hAnsi="Times New Roman" w:eastAsia="標楷體" w:cs="Times New Roman"/>
-                <w:color w:val="000000"/>
-                <w:kern w:val="0"/>
-                <w:sz w:val="22"/>
-                <w:u w:val="single"/>
-              </w:rPr>
-              <w:t xml:space="preserve">         </w:t>
-            </w:r>
-            <w:r>
-              <w:rPr>
-                <w:rFonts w:ascii="Times New Roman" w:hAnsi="Times New Roman" w:eastAsia="標楷體" w:cs="Times New Roman"/>
-                <w:color w:val="000000"/>
-                <w:kern w:val="0"/>
-                <w:sz w:val="22"/>
+            <w:r>
+              <w:rPr>
+                <w:rFonts w:ascii="Times New Roman" w:hAnsi="Times New Roman" w:eastAsia="標楷體" w:cs="Times New Roman"/>
+                <w:color w:val="000000"/>
+                <w:kern w:val="0"/>
+                <w:sz w:val="22"/>
+                <w:szCs w:val="22"/>
+                <w:u w:val="single"/>
+              </w:rPr>
+              <w:t xml:space="preserve"> $BapD$     </w:t>
+            </w:r>
+            <w:r>
+              <w:rPr>
+                <w:rFonts w:ascii="Times New Roman" w:hAnsi="Times New Roman" w:eastAsia="標楷體" w:cs="Times New Roman"/>
+                <w:color w:val="000000"/>
+                <w:kern w:val="0"/>
+                <w:sz w:val="22"/>
+                <w:szCs w:val="22"/>
               </w:rPr>
               <w:t xml:space="preserve"> (Month)</w:t>
             </w:r>
@@ -896,16 +940,18 @@
                 <w:color w:val="000000"/>
                 <w:kern w:val="0"/>
                 <w:sz w:val="22"/>
-                <w:u w:val="single"/>
-              </w:rPr>
-              <w:t xml:space="preserve">            </w:t>
-            </w:r>
-            <w:r>
-              <w:rPr>
-                <w:rFonts w:ascii="Times New Roman" w:hAnsi="Times New Roman" w:eastAsia="標楷體" w:cs="Times New Roman"/>
-                <w:color w:val="000000"/>
-                <w:kern w:val="0"/>
-                <w:sz w:val="22"/>
+                <w:szCs w:val="22"/>
+                <w:u w:val="single"/>
+              </w:rPr>
+              <w:t xml:space="preserve">     $BapM$      </w:t>
+            </w:r>
+            <w:r>
+              <w:rPr>
+                <w:rFonts w:ascii="Times New Roman" w:hAnsi="Times New Roman" w:eastAsia="標楷體" w:cs="Times New Roman"/>
+                <w:color w:val="000000"/>
+                <w:kern w:val="0"/>
+                <w:sz w:val="22"/>
+                <w:szCs w:val="22"/>
               </w:rPr>
               <w:t xml:space="preserve"> (Year)</w:t>
             </w:r>
@@ -915,9 +961,10 @@
                 <w:color w:val="000000"/>
                 <w:kern w:val="0"/>
                 <w:sz w:val="22"/>
-                <w:u w:val="single"/>
-              </w:rPr>
-              <w:t xml:space="preserve">            </w:t>
+                <w:szCs w:val="22"/>
+                <w:u w:val="single"/>
+              </w:rPr>
+              <w:t xml:space="preserve">     $BapY$     </w:t>
             </w:r>
           </w:p>
         </w:tc>
@@ -941,34 +988,36 @@
                 <w:color w:val="000000"/>
                 <w:kern w:val="0"/>
                 <w:sz w:val="22"/>
-              </w:rPr>
-            </w:pPr>
-            <w:proofErr w:type="gramStart"/>
-            <w:r>
-              <w:rPr>
-                <w:rFonts w:hint="eastAsia" w:ascii="Times New Roman" w:hAnsi="Times New Roman" w:eastAsia="標楷體" w:cs="標楷體"/>
-                <w:color w:val="000000"/>
-                <w:kern w:val="0"/>
-                <w:sz w:val="22"/>
+                <w:szCs w:val="22"/>
+              </w:rPr>
+            </w:pPr>
+            <w:r>
+              <w:rPr>
+                <w:rFonts w:ascii="Times New Roman" w:hAnsi="Times New Roman" w:eastAsia="標楷體" w:cs="標楷體"/>
+                <w:color w:val="000000"/>
+                <w:kern w:val="0"/>
+                <w:sz w:val="22"/>
+                <w:szCs w:val="22"/>
               </w:rPr>
               <w:t>領洗聖堂</w:t>
             </w:r>
-            <w:proofErr w:type="gramEnd"/>
             <w:r>
               <w:rPr>
                 <w:rFonts w:ascii="Times New Roman" w:hAnsi="Times New Roman" w:eastAsia="標楷體" w:cs="標楷體"/>
                 <w:color w:val="000000"/>
                 <w:kern w:val="0"/>
                 <w:sz w:val="22"/>
+                <w:szCs w:val="22"/>
               </w:rPr>
               <w:t>Name of the Church</w:t>
             </w:r>
             <w:r>
               <w:rPr>
-                <w:rFonts w:hint="eastAsia" w:ascii="Times New Roman" w:hAnsi="Times New Roman" w:eastAsia="標楷體" w:cs="標楷體"/>
-                <w:color w:val="000000"/>
-                <w:kern w:val="0"/>
-                <w:sz w:val="22"/>
+                <w:rFonts w:ascii="Times New Roman" w:hAnsi="Times New Roman" w:eastAsia="標楷體" w:cs="標楷體"/>
+                <w:color w:val="000000"/>
+                <w:kern w:val="0"/>
+                <w:sz w:val="22"/>
+                <w:szCs w:val="22"/>
               </w:rPr>
               <w:t>:</w:t>
             </w:r>
@@ -978,9 +1027,10 @@
                 <w:color w:val="000000"/>
                 <w:kern w:val="0"/>
                 <w:sz w:val="22"/>
-                <w:u w:val="single"/>
-              </w:rPr>
-              <w:t xml:space="preserve">            </w:t>
+                <w:szCs w:val="22"/>
+                <w:u w:val="single"/>
+              </w:rPr>
+              <w:t xml:space="preserve">  $BapCh$  </w:t>
             </w:r>
           </w:p>
         </w:tc>
@@ -999,23 +1049,36 @@
                 <w:color w:val="000000"/>
                 <w:kern w:val="0"/>
                 <w:sz w:val="22"/>
-              </w:rPr>
-            </w:pPr>
-            <w:r>
-              <w:rPr>
-                <w:rFonts w:hint="eastAsia" w:ascii="Times New Roman" w:hAnsi="Times New Roman" w:eastAsia="標楷體" w:cs="Times New Roman"/>
-                <w:color w:val="000000"/>
-                <w:kern w:val="0"/>
-                <w:sz w:val="22"/>
-              </w:rPr>
-              <w:t>登記號碼</w:t>
-            </w:r>
-            <w:r>
-              <w:rPr>
-                <w:rFonts w:hint="eastAsia" w:ascii="Times New Roman" w:hAnsi="Times New Roman" w:eastAsia="標楷體" w:cs="Times New Roman"/>
-                <w:color w:val="000000"/>
-                <w:kern w:val="0"/>
-                <w:sz w:val="22"/>
+                <w:szCs w:val="22"/>
+              </w:rPr>
+            </w:pPr>
+            <w:r>
+              <w:rPr>
+                <w:rFonts w:ascii="Times New Roman" w:hAnsi="Times New Roman" w:eastAsia="標楷體" w:cs="Times New Roman"/>
+                <w:color w:val="000000"/>
+                <w:kern w:val="0"/>
+                <w:sz w:val="22"/>
+                <w:szCs w:val="22"/>
+              </w:rPr>
+              <w:t>登記</w:t>
+            </w:r>
+            <w:r>
+              <w:rPr>
+                <w:rFonts w:ascii="Times New Roman" w:hAnsi="Times New Roman" w:eastAsia="標楷體" w:cs="Times New Roman"/>
+                <w:color w:val="000000"/>
+                <w:kern w:val="0"/>
+                <w:sz w:val="22"/>
+                <w:szCs w:val="22"/>
+              </w:rPr>
+              <w:t>號碼</w:t>
+            </w:r>
+            <w:r>
+              <w:rPr>
+                <w:rFonts w:ascii="Times New Roman" w:hAnsi="Times New Roman" w:eastAsia="標楷體" w:cs="Times New Roman"/>
+                <w:color w:val="000000"/>
+                <w:kern w:val="0"/>
+                <w:sz w:val="22"/>
+                <w:szCs w:val="22"/>
               </w:rPr>
               <w:t>:</w:t>
             </w:r>
@@ -1025,10 +1088,212 @@
                 <w:color w:val="000000"/>
                 <w:kern w:val="0"/>
                 <w:sz w:val="22"/>
-                <w:u w:val="single"/>
-              </w:rPr>
-              <w:t xml:space="preserve">            </w:t>
-            </w:r>
+                <w:szCs w:val="22"/>
+                <w:u w:val="single"/>
+              </w:rPr>
+              <w:t xml:space="preserve">     </w:t>
+            </w:r>
+            <w:r>
+              <w:rPr>
+                <w:rFonts w:ascii="Times New Roman" w:hAnsi="Times New Roman" w:eastAsia="標楷體" w:cs="Times New Roman"/>
+                <w:color w:val="000000"/>
+                <w:kern w:val="0"/>
+                <w:sz w:val="22"/>
+                <w:szCs w:val="22"/>
+                <w:u w:val="single"/>
+              </w:rPr>
+              <w:t xml:space="preserve">$BapNum$     </w:t>
+            </w:r>
+          </w:p>
+        </w:tc>
+      </w:tr>
+      <w:tr>
+        <w:trPr>
+          <w:trHeight w:val="454"/>
+        </w:trPr>
+        <w:tc>
+          <w:tcPr>
+            <w:tcW w:w="5242" w:type="dxa"/>
+            <w:gridSpan w:val="2"/>
+            <w:tcMar/>
+            <w:vAlign w:val="center"/>
+          </w:tcPr>
+          <w:p>
+            <w:pPr>
+              <w:jc w:val="both"/>
+              <w:rPr>
+                <w:rFonts w:ascii="Times New Roman" w:hAnsi="Times New Roman" w:eastAsia="標楷體" w:cs="Times New Roman"/>
+                <w:color w:val="000000"/>
+                <w:kern w:val="0"/>
+                <w:sz w:val="22"/>
+                <w:szCs w:val="22"/>
+              </w:rPr>
+            </w:pPr>
+            <w:r>
+              <w:rPr>
+                <w:rFonts w:ascii="Times New Roman" w:hAnsi="Times New Roman" w:eastAsia="標楷體" w:cs="Times New Roman"/>
+                <w:color w:val="000000"/>
+                <w:kern w:val="0"/>
+                <w:sz w:val="22"/>
+                <w:szCs w:val="22"/>
+              </w:rPr>
+              <w:t>授洗神父</w:t>
+            </w:r>
+            <w:r>
+              <w:rPr>
+                <w:rFonts w:ascii="Times New Roman" w:hAnsi="Times New Roman" w:eastAsia="標楷體" w:cs="Times New Roman"/>
+                <w:color w:val="000000"/>
+                <w:kern w:val="0"/>
+                <w:sz w:val="22"/>
+                <w:szCs w:val="22"/>
+              </w:rPr>
+              <w:t>Minister</w:t>
+            </w:r>
+            <w:r>
+              <w:rPr>
+                <w:rFonts w:ascii="Times New Roman" w:hAnsi="Times New Roman" w:eastAsia="標楷體" w:cs="Times New Roman"/>
+                <w:color w:val="000000"/>
+                <w:kern w:val="0"/>
+                <w:sz w:val="22"/>
+                <w:szCs w:val="22"/>
+              </w:rPr>
+              <w:t>:</w:t>
+            </w:r>
+            <w:r>
+              <w:rPr>
+                <w:rFonts w:ascii="Times New Roman" w:hAnsi="Times New Roman" w:eastAsia="標楷體" w:cs="Times New Roman"/>
+                <w:color w:val="000000"/>
+                <w:kern w:val="0"/>
+                <w:sz w:val="22"/>
+                <w:szCs w:val="22"/>
+                <w:u w:val="single"/>
+              </w:rPr>
+              <w:t xml:space="preserve">     $BapPre$     </w:t>
+            </w:r>
+          </w:p>
+        </w:tc>
+        <w:tc>
+          <w:tcPr>
+            <w:tcW w:w="5243" w:type="dxa"/>
+            <w:gridSpan w:val="3"/>
+            <w:tcMar/>
+            <w:vAlign w:val="center"/>
+          </w:tcPr>
+          <w:p>
+            <w:pPr>
+              <w:jc w:val="both"/>
+              <w:rPr>
+                <w:rFonts w:ascii="Times New Roman" w:hAnsi="Times New Roman" w:eastAsia="標楷體" w:cs="Times New Roman"/>
+                <w:color w:val="000000"/>
+                <w:kern w:val="0"/>
+                <w:sz w:val="22"/>
+                <w:szCs w:val="22"/>
+              </w:rPr>
+            </w:pPr>
+            <w:r>
+              <w:rPr>
+                <w:rFonts w:ascii="Times New Roman" w:hAnsi="Times New Roman" w:eastAsia="標楷體" w:cs="Times New Roman"/>
+                <w:color w:val="000000"/>
+                <w:kern w:val="0"/>
+                <w:sz w:val="22"/>
+                <w:szCs w:val="22"/>
+              </w:rPr>
+              <w:t>代父母</w:t>
+            </w:r>
+            <w:r>
+              <w:rPr>
+                <w:rFonts w:ascii="Times New Roman" w:hAnsi="Times New Roman" w:eastAsia="標楷體" w:cs="Times New Roman"/>
+                <w:color w:val="000000"/>
+                <w:kern w:val="0"/>
+                <w:sz w:val="22"/>
+                <w:szCs w:val="22"/>
+              </w:rPr>
+              <w:t xml:space="preserve">God </w:t>
+            </w:r>
+            <w:r>
+              <w:rPr>
+                <w:rFonts w:ascii="Times New Roman" w:hAnsi="Times New Roman" w:eastAsia="標楷體" w:cs="Times New Roman"/>
+                <w:color w:val="000000"/>
+                <w:kern w:val="0"/>
+                <w:sz w:val="22"/>
+                <w:szCs w:val="22"/>
+              </w:rPr>
+              <w:t>Father(</w:t>
+            </w:r>
+            <w:r>
+              <w:rPr>
+                <w:rFonts w:ascii="Times New Roman" w:hAnsi="Times New Roman" w:eastAsia="標楷體" w:cs="Times New Roman"/>
+                <w:color w:val="000000"/>
+                <w:kern w:val="0"/>
+                <w:sz w:val="22"/>
+                <w:szCs w:val="22"/>
+              </w:rPr>
+              <w:t>Mother)</w:t>
+            </w:r>
+            <w:r>
+              <w:rPr>
+                <w:rFonts w:ascii="Times New Roman" w:hAnsi="Times New Roman" w:eastAsia="標楷體" w:cs="Times New Roman"/>
+                <w:color w:val="000000"/>
+                <w:kern w:val="0"/>
+                <w:sz w:val="22"/>
+                <w:szCs w:val="22"/>
+              </w:rPr>
+              <w:t>:</w:t>
+            </w:r>
+            <w:r>
+              <w:rPr>
+                <w:rFonts w:ascii="Times New Roman" w:hAnsi="Times New Roman" w:eastAsia="標楷體" w:cs="Times New Roman"/>
+                <w:color w:val="000000"/>
+                <w:kern w:val="0"/>
+                <w:sz w:val="22"/>
+                <w:szCs w:val="22"/>
+                <w:u w:val="single"/>
+              </w:rPr>
+              <w:t xml:space="preserve">     $BapGP$      </w:t>
+            </w:r>
+          </w:p>
+        </w:tc>
+      </w:tr>
+      <w:tr>
+        <w:trPr>
+          <w:trHeight w:val="454"/>
+        </w:trPr>
+        <w:tc>
+          <w:tcPr>
+            <w:tcW w:w="5242" w:type="dxa"/>
+            <w:gridSpan w:val="2"/>
+            <w:tcMar/>
+            <w:vAlign w:val="center"/>
+          </w:tcPr>
+          <w:p>
+            <w:pPr>
+              <w:jc w:val="both"/>
+              <w:rPr>
+                <w:rFonts w:ascii="Times New Roman" w:hAnsi="Times New Roman" w:eastAsia="標楷體" w:cs="Times New Roman"/>
+                <w:color w:val="000000"/>
+                <w:kern w:val="0"/>
+                <w:sz w:val="22"/>
+              </w:rPr>
+            </w:pPr>
+          </w:p>
+        </w:tc>
+        <w:tc>
+          <w:tcPr>
+            <w:tcW w:w="5243" w:type="dxa"/>
+            <w:gridSpan w:val="3"/>
+            <w:tcMar/>
+            <w:vAlign w:val="center"/>
+          </w:tcPr>
+          <w:p>
+            <w:pPr>
+              <w:jc w:val="both"/>
+              <w:rPr>
+                <w:rFonts w:ascii="Times New Roman" w:hAnsi="Times New Roman" w:eastAsia="標楷體" w:cs="Times New Roman"/>
+                <w:color w:val="000000"/>
+                <w:kern w:val="0"/>
+                <w:sz w:val="22"/>
+              </w:rPr>
+            </w:pPr>
           </w:p>
         </w:tc>
       </w:tr>
@@ -1045,6 +1310,9 @@
           </w:tcPr>
           <w:p>
             <w:pPr>
+              <w:autoSpaceDE w:val="0"/>
+              <w:autoSpaceDN w:val="0"/>
+              <w:adjustRightInd w:val="0"/>
               <w:jc w:val="both"/>
               <w:rPr>
                 <w:rFonts w:ascii="Times New Roman" w:hAnsi="Times New Roman" w:eastAsia="標楷體" w:cs="Times New Roman"/>
@@ -1055,40 +1323,177 @@
             </w:pPr>
             <w:r>
               <w:rPr>
-                <w:rFonts w:hint="eastAsia" w:ascii="Times New Roman" w:hAnsi="Times New Roman" w:eastAsia="標楷體" w:cs="Times New Roman"/>
-                <w:color w:val="000000"/>
-                <w:kern w:val="0"/>
-                <w:sz w:val="22"/>
-              </w:rPr>
-              <w:t>地址</w:t>
-            </w:r>
-            <w:r>
-              <w:rPr>
-                <w:rFonts w:ascii="Times New Roman" w:hAnsi="Times New Roman" w:eastAsia="標楷體" w:cs="Times New Roman"/>
-                <w:color w:val="000000"/>
-                <w:kern w:val="0"/>
-                <w:sz w:val="22"/>
-              </w:rPr>
-              <w:t>Address of the Church</w:t>
-            </w:r>
-            <w:r>
-              <w:rPr>
-                <w:rFonts w:hint="eastAsia" w:ascii="Times New Roman" w:hAnsi="Times New Roman" w:eastAsia="標楷體" w:cs="Times New Roman"/>
-                <w:color w:val="000000"/>
-                <w:kern w:val="0"/>
-                <w:sz w:val="22"/>
+                <w:rFonts w:ascii="Times New Roman" w:hAnsi="Times New Roman" w:eastAsia="標楷體" w:cs="標楷體"/>
+                <w:color w:val="000000"/>
+                <w:kern w:val="0"/>
+                <w:sz w:val="22"/>
+                <w:szCs w:val="22"/>
+              </w:rPr>
+              <w:t>2</w:t>
+            </w:r>
+            <w:r>
+              <w:rPr>
+                <w:rFonts w:ascii="Times New Roman" w:hAnsi="Times New Roman" w:eastAsia="標楷體" w:cs="標楷體"/>
+                <w:color w:val="000000"/>
+                <w:kern w:val="0"/>
+                <w:sz w:val="22"/>
+                <w:szCs w:val="22"/>
+              </w:rPr>
+              <w:t>)</w:t>
+            </w:r>
+            <w:r>
+              <w:rPr>
+                <w:rFonts w:ascii="Times New Roman" w:hAnsi="Times New Roman" w:eastAsia="標楷體" w:cs="標楷體"/>
+                <w:color w:val="000000"/>
+                <w:kern w:val="0"/>
+                <w:sz w:val="22"/>
+                <w:szCs w:val="22"/>
+              </w:rPr>
+              <w:t>初</w:t>
+            </w:r>
+            <w:proofErr w:type="gramStart"/>
+            <w:r>
+              <w:rPr>
+                <w:rFonts w:ascii="Times New Roman" w:hAnsi="Times New Roman" w:eastAsia="標楷體" w:cs="標楷體"/>
+                <w:color w:val="000000"/>
+                <w:kern w:val="0"/>
+                <w:sz w:val="22"/>
+                <w:szCs w:val="22"/>
+              </w:rPr>
+              <w:t>領聖體</w:t>
+            </w:r>
+            <w:proofErr w:type="gramEnd"/>
+            <w:r>
+              <w:rPr>
+                <w:rFonts w:ascii="Times New Roman" w:hAnsi="Times New Roman" w:eastAsia="標楷體" w:cs="標楷體"/>
+                <w:color w:val="000000"/>
+                <w:kern w:val="0"/>
+                <w:sz w:val="22"/>
+                <w:szCs w:val="22"/>
+              </w:rPr>
+              <w:t>日期</w:t>
+            </w:r>
+            <w:r>
+              <w:rPr>
+                <w:rFonts w:ascii="Times New Roman" w:hAnsi="Times New Roman" w:eastAsia="標楷體"/>
+                <w:color w:val="000000"/>
+                <w:kern w:val="0"/>
+                <w:sz w:val="22"/>
+                <w:szCs w:val="22"/>
+              </w:rPr>
+              <w:t>Da</w:t>
+            </w:r>
+            <w:r>
+              <w:rPr>
+                <w:rFonts w:ascii="Times New Roman" w:hAnsi="Times New Roman" w:eastAsia="標楷體"/>
+                <w:color w:val="000000"/>
+                <w:kern w:val="0"/>
+                <w:sz w:val="22"/>
+                <w:szCs w:val="22"/>
+              </w:rPr>
+              <w:t xml:space="preserve">te of </w:t>
+            </w:r>
+            <w:r>
+              <w:rPr>
+                <w:rFonts w:ascii="Times New Roman" w:hAnsi="Times New Roman" w:eastAsia="標楷體"/>
+                <w:color w:val="000000"/>
+                <w:kern w:val="0"/>
+                <w:sz w:val="22"/>
+                <w:szCs w:val="22"/>
+              </w:rPr>
+              <w:t>First(Holy) of Communion</w:t>
+            </w:r>
+            <w:r>
+              <w:rPr>
+                <w:rFonts w:ascii="Times New Roman" w:hAnsi="Times New Roman" w:eastAsia="標楷體" w:cs="Times New Roman"/>
+                <w:color w:val="000000"/>
+                <w:kern w:val="0"/>
+                <w:sz w:val="22"/>
+                <w:szCs w:val="22"/>
               </w:rPr>
               <w:t>:</w:t>
             </w:r>
-            <w:r>
-              <w:rPr>
-                <w:rFonts w:ascii="Times New Roman" w:hAnsi="Times New Roman" w:eastAsia="標楷體" w:cs="Times New Roman"/>
-                <w:color w:val="000000"/>
-                <w:kern w:val="0"/>
-                <w:sz w:val="22"/>
-                <w:u w:val="single"/>
-              </w:rPr>
-              <w:t xml:space="preserve">                                         </w:t>
+          </w:p>
+          <w:p>
+            <w:pPr>
+              <w:pStyle w:val="a"/>
+              <w:autoSpaceDE w:val="0"/>
+              <w:autoSpaceDN w:val="0"/>
+              <w:adjustRightInd w:val="0"/>
+              <w:jc w:val="both"/>
+              <w:rPr>
+                <w:rFonts w:ascii="Times New Roman" w:hAnsi="Times New Roman" w:eastAsia="標楷體" w:cs="Times New Roman"/>
+                <w:color w:val="000000"/>
+                <w:kern w:val="0"/>
+                <w:sz w:val="22"/>
+                <w:szCs w:val="22"/>
+              </w:rPr>
+            </w:pPr>
+            <w:r>
+              <w:rPr>
+                <w:rFonts w:ascii="Times New Roman" w:hAnsi="Times New Roman" w:eastAsia="標楷體" w:cs="Times New Roman"/>
+                <w:color w:val="000000" w:themeColor="text1" w:themeTint="FF" w:themeShade="FF"/>
+                <w:sz w:val="22"/>
+                <w:szCs w:val="22"/>
+              </w:rPr>
+              <w:t>(</w:t>
+            </w:r>
+            <w:r>
+              <w:rPr>
+                <w:rFonts w:ascii="Times New Roman" w:hAnsi="Times New Roman" w:eastAsia="標楷體" w:cs="Times New Roman"/>
+                <w:color w:val="000000" w:themeColor="text1" w:themeTint="FF" w:themeShade="FF"/>
+                <w:sz w:val="22"/>
+                <w:szCs w:val="22"/>
+              </w:rPr>
+              <w:t>Day)</w:t>
+            </w:r>
+            <w:r>
+              <w:rPr>
+                <w:rFonts w:ascii="Times New Roman" w:hAnsi="Times New Roman" w:eastAsia="標楷體" w:cs="Times New Roman"/>
+                <w:color w:val="000000" w:themeColor="text1" w:themeTint="FF" w:themeShade="FF"/>
+                <w:sz w:val="22"/>
+                <w:szCs w:val="22"/>
+                <w:u w:val="single"/>
+              </w:rPr>
+              <w:t xml:space="preserve">    $EucD$     </w:t>
+            </w:r>
+            <w:r>
+              <w:rPr>
+                <w:rFonts w:ascii="Times New Roman" w:hAnsi="Times New Roman" w:eastAsia="標楷體" w:cs="Times New Roman"/>
+                <w:color w:val="000000" w:themeColor="text1" w:themeTint="FF" w:themeShade="FF"/>
+                <w:sz w:val="22"/>
+                <w:szCs w:val="22"/>
+              </w:rPr>
+              <w:t xml:space="preserve"> (Month)</w:t>
+            </w:r>
+            <w:r>
+              <w:rPr>
+                <w:rFonts w:ascii="Times New Roman" w:hAnsi="Times New Roman" w:eastAsia="標楷體" w:cs="Times New Roman"/>
+                <w:color w:val="000000" w:themeColor="text1" w:themeTint="FF" w:themeShade="FF"/>
+                <w:sz w:val="22"/>
+                <w:szCs w:val="22"/>
+                <w:u w:val="single"/>
+              </w:rPr>
+              <w:t xml:space="preserve">     $EucM$      </w:t>
+            </w:r>
+            <w:r>
+              <w:rPr>
+                <w:rFonts w:ascii="Times New Roman" w:hAnsi="Times New Roman" w:eastAsia="標楷體" w:cs="Times New Roman"/>
+                <w:color w:val="000000" w:themeColor="text1" w:themeTint="FF" w:themeShade="FF"/>
+                <w:sz w:val="22"/>
+                <w:szCs w:val="22"/>
+              </w:rPr>
+              <w:t xml:space="preserve"> (Year)</w:t>
+            </w:r>
+            <w:r>
+              <w:rPr>
+                <w:rFonts w:ascii="Times New Roman" w:hAnsi="Times New Roman" w:eastAsia="標楷體" w:cs="Times New Roman"/>
+                <w:color w:val="000000" w:themeColor="text1" w:themeTint="FF" w:themeShade="FF"/>
+                <w:sz w:val="22"/>
+                <w:szCs w:val="22"/>
+                <w:u w:val="single"/>
+              </w:rPr>
+              <w:t xml:space="preserve">     $EucY$      </w:t>
             </w:r>
           </w:p>
         </w:tc>
@@ -1112,34 +1517,36 @@
                 <w:color w:val="000000"/>
                 <w:kern w:val="0"/>
                 <w:sz w:val="22"/>
-              </w:rPr>
-            </w:pPr>
-            <w:proofErr w:type="gramStart"/>
-            <w:r>
-              <w:rPr>
-                <w:rFonts w:hint="eastAsia" w:ascii="Times New Roman" w:hAnsi="Times New Roman" w:eastAsia="標楷體" w:cs="Times New Roman"/>
-                <w:color w:val="000000"/>
-                <w:kern w:val="0"/>
-                <w:sz w:val="22"/>
-              </w:rPr>
-              <w:t>授洗神父</w:t>
-            </w:r>
-            <w:proofErr w:type="gramEnd"/>
-            <w:r>
-              <w:rPr>
-                <w:rFonts w:ascii="Times New Roman" w:hAnsi="Times New Roman" w:eastAsia="標楷體" w:cs="Times New Roman"/>
-                <w:color w:val="000000"/>
-                <w:kern w:val="0"/>
-                <w:sz w:val="22"/>
-              </w:rPr>
-              <w:t>Minister</w:t>
-            </w:r>
-            <w:r>
-              <w:rPr>
-                <w:rFonts w:hint="eastAsia" w:ascii="Times New Roman" w:hAnsi="Times New Roman" w:eastAsia="標楷體" w:cs="Times New Roman"/>
-                <w:color w:val="000000"/>
-                <w:kern w:val="0"/>
-                <w:sz w:val="22"/>
+                <w:szCs w:val="22"/>
+              </w:rPr>
+            </w:pPr>
+            <w:r>
+              <w:rPr>
+                <w:rFonts w:ascii="Times New Roman" w:hAnsi="Times New Roman" w:eastAsia="標楷體" w:cs="標楷體"/>
+                <w:color w:val="000000"/>
+                <w:kern w:val="0"/>
+                <w:sz w:val="22"/>
+                <w:szCs w:val="22"/>
+              </w:rPr>
+              <w:t>初領聖堂</w:t>
+            </w:r>
+            <w:r>
+              <w:rPr>
+                <w:rFonts w:ascii="Times New Roman" w:hAnsi="Times New Roman" w:eastAsia="標楷體" w:cs="標楷體"/>
+                <w:color w:val="000000"/>
+                <w:kern w:val="0"/>
+                <w:sz w:val="22"/>
+                <w:szCs w:val="22"/>
+              </w:rPr>
+              <w:t>Name of the Church</w:t>
+            </w:r>
+            <w:r>
+              <w:rPr>
+                <w:rFonts w:ascii="Times New Roman" w:hAnsi="Times New Roman" w:eastAsia="標楷體" w:cs="標楷體"/>
+                <w:color w:val="000000"/>
+                <w:kern w:val="0"/>
+                <w:sz w:val="22"/>
+                <w:szCs w:val="22"/>
               </w:rPr>
               <w:t>:</w:t>
             </w:r>
@@ -1149,9 +1556,10 @@
                 <w:color w:val="000000"/>
                 <w:kern w:val="0"/>
                 <w:sz w:val="22"/>
-                <w:u w:val="single"/>
-              </w:rPr>
-              <w:t xml:space="preserve">            </w:t>
+                <w:szCs w:val="22"/>
+                <w:u w:val="single"/>
+              </w:rPr>
+              <w:t xml:space="preserve">     $EucCh$      </w:t>
             </w:r>
           </w:p>
         </w:tc>
@@ -1170,32 +1578,36 @@
                 <w:color w:val="000000"/>
                 <w:kern w:val="0"/>
                 <w:sz w:val="22"/>
-              </w:rPr>
-            </w:pPr>
-            <w:r>
-              <w:rPr>
-                <w:rFonts w:hint="eastAsia" w:ascii="Times New Roman" w:hAnsi="Times New Roman" w:eastAsia="標楷體" w:cs="Times New Roman"/>
-                <w:color w:val="000000"/>
-                <w:kern w:val="0"/>
-                <w:sz w:val="22"/>
-              </w:rPr>
-              <w:t>代父母</w:t>
-            </w:r>
-            <w:r>
-              <w:rPr>
-                <w:rFonts w:ascii="Times New Roman" w:hAnsi="Times New Roman" w:eastAsia="標楷體" w:cs="Times New Roman"/>
-                <w:color w:val="000000"/>
-                <w:kern w:val="0"/>
-                <w:sz w:val="22"/>
-              </w:rPr>
-              <w:t>God Father(Mother)</w:t>
-            </w:r>
-            <w:r>
-              <w:rPr>
-                <w:rFonts w:hint="eastAsia" w:ascii="Times New Roman" w:hAnsi="Times New Roman" w:eastAsia="標楷體" w:cs="Times New Roman"/>
-                <w:color w:val="000000"/>
-                <w:kern w:val="0"/>
-                <w:sz w:val="22"/>
+                <w:szCs w:val="22"/>
+              </w:rPr>
+            </w:pPr>
+            <w:r>
+              <w:rPr>
+                <w:rFonts w:ascii="Times New Roman" w:hAnsi="Times New Roman" w:eastAsia="標楷體" w:cs="Times New Roman"/>
+                <w:color w:val="000000"/>
+                <w:kern w:val="0"/>
+                <w:sz w:val="22"/>
+                <w:szCs w:val="22"/>
+              </w:rPr>
+              <w:t>登記</w:t>
+            </w:r>
+            <w:r>
+              <w:rPr>
+                <w:rFonts w:ascii="Times New Roman" w:hAnsi="Times New Roman" w:eastAsia="標楷體" w:cs="Times New Roman"/>
+                <w:color w:val="000000"/>
+                <w:kern w:val="0"/>
+                <w:sz w:val="22"/>
+                <w:szCs w:val="22"/>
+              </w:rPr>
+              <w:t>號碼</w:t>
+            </w:r>
+            <w:r>
+              <w:rPr>
+                <w:rFonts w:ascii="Times New Roman" w:hAnsi="Times New Roman" w:eastAsia="標楷體" w:cs="Times New Roman"/>
+                <w:color w:val="000000"/>
+                <w:kern w:val="0"/>
+                <w:sz w:val="22"/>
+                <w:szCs w:val="22"/>
               </w:rPr>
               <w:t>:</w:t>
             </w:r>
@@ -1205,9 +1617,21 @@
                 <w:color w:val="000000"/>
                 <w:kern w:val="0"/>
                 <w:sz w:val="22"/>
-                <w:u w:val="single"/>
-              </w:rPr>
-              <w:t xml:space="preserve">            </w:t>
+                <w:szCs w:val="22"/>
+                <w:u w:val="single"/>
+              </w:rPr>
+              <w:t xml:space="preserve">      </w:t>
+            </w:r>
+            <w:r>
+              <w:rPr>
+                <w:rFonts w:ascii="Times New Roman" w:hAnsi="Times New Roman" w:eastAsia="標楷體" w:cs="Times New Roman"/>
+                <w:color w:val="000000"/>
+                <w:kern w:val="0"/>
+                <w:sz w:val="22"/>
+                <w:szCs w:val="22"/>
+                <w:u w:val="single"/>
+              </w:rPr>
+              <w:t xml:space="preserve">$EucNum$      </w:t>
             </w:r>
           </w:p>
         </w:tc>
@@ -1231,6 +1655,91 @@
                 <w:color w:val="000000"/>
                 <w:kern w:val="0"/>
                 <w:sz w:val="22"/>
+                <w:szCs w:val="22"/>
+              </w:rPr>
+            </w:pPr>
+            <w:r>
+              <w:rPr>
+                <w:rFonts w:ascii="Times New Roman" w:hAnsi="Times New Roman" w:eastAsia="標楷體" w:cs="Times New Roman"/>
+                <w:color w:val="000000"/>
+                <w:kern w:val="0"/>
+                <w:sz w:val="22"/>
+                <w:szCs w:val="22"/>
+              </w:rPr>
+              <w:t>初領神父</w:t>
+            </w:r>
+            <w:r>
+              <w:rPr>
+                <w:rFonts w:ascii="Times New Roman" w:hAnsi="Times New Roman" w:eastAsia="標楷體" w:cs="Times New Roman"/>
+                <w:color w:val="000000"/>
+                <w:kern w:val="0"/>
+                <w:sz w:val="22"/>
+                <w:szCs w:val="22"/>
+              </w:rPr>
+              <w:t>Minister</w:t>
+            </w:r>
+            <w:r>
+              <w:rPr>
+                <w:rFonts w:ascii="Times New Roman" w:hAnsi="Times New Roman" w:eastAsia="標楷體" w:cs="Times New Roman"/>
+                <w:color w:val="000000"/>
+                <w:kern w:val="0"/>
+                <w:sz w:val="22"/>
+                <w:szCs w:val="22"/>
+              </w:rPr>
+              <w:t>:</w:t>
+            </w:r>
+            <w:r>
+              <w:rPr>
+                <w:rFonts w:ascii="Times New Roman" w:hAnsi="Times New Roman" w:eastAsia="標楷體" w:cs="Times New Roman"/>
+                <w:color w:val="000000"/>
+                <w:kern w:val="0"/>
+                <w:sz w:val="22"/>
+                <w:szCs w:val="22"/>
+                <w:u w:val="single"/>
+              </w:rPr>
+              <w:t xml:space="preserve">      $EucPre$      </w:t>
+            </w:r>
+          </w:p>
+        </w:tc>
+        <w:tc>
+          <w:tcPr>
+            <w:tcW w:w="5243" w:type="dxa"/>
+            <w:gridSpan w:val="3"/>
+            <w:tcMar/>
+            <w:vAlign w:val="center"/>
+          </w:tcPr>
+          <w:p>
+            <w:pPr>
+              <w:jc w:val="both"/>
+              <w:rPr>
+                <w:rFonts w:ascii="Times New Roman" w:hAnsi="Times New Roman" w:eastAsia="標楷體" w:cs="Times New Roman"/>
+                <w:color w:val="000000"/>
+                <w:kern w:val="0"/>
+                <w:sz w:val="22"/>
+              </w:rPr>
+            </w:pPr>
+          </w:p>
+        </w:tc>
+      </w:tr>
+      <w:tr>
+        <w:trPr>
+          <w:trHeight w:val="454"/>
+        </w:trPr>
+        <w:tc>
+          <w:tcPr>
+            <w:tcW w:w="5242" w:type="dxa"/>
+            <w:gridSpan w:val="2"/>
+            <w:tcMar/>
+            <w:vAlign w:val="center"/>
+          </w:tcPr>
+          <w:p>
+            <w:pPr>
+              <w:jc w:val="both"/>
+              <w:rPr>
+                <w:rFonts w:ascii="Times New Roman" w:hAnsi="Times New Roman" w:eastAsia="標楷體" w:cs="Times New Roman"/>
+                <w:color w:val="000000"/>
+                <w:kern w:val="0"/>
+                <w:sz w:val="22"/>
               </w:rPr>
             </w:pPr>
           </w:p>
@@ -1273,187 +1782,165 @@
               <w:adjustRightInd w:val="0"/>
               <w:jc w:val="both"/>
               <w:rPr>
-                <w:rFonts w:ascii="Times New Roman" w:hAnsi="Times New Roman" w:eastAsia="標楷體" w:cs="Times New Roman"/>
-                <w:color w:val="000000"/>
-                <w:kern w:val="0"/>
-                <w:sz w:val="22"/>
-              </w:rPr>
-            </w:pPr>
-            <w:r>
-              <w:rPr>
-                <w:rFonts w:hint="eastAsia" w:ascii="Times New Roman" w:hAnsi="Times New Roman" w:eastAsia="標楷體" w:cs="標楷體"/>
-                <w:color w:val="000000"/>
-                <w:kern w:val="0"/>
-                <w:sz w:val="22"/>
-              </w:rPr>
-              <w:t>2</w:t>
-            </w:r>
-            <w:r>
-              <w:rPr>
                 <w:rFonts w:ascii="Times New Roman" w:hAnsi="Times New Roman" w:eastAsia="標楷體" w:cs="標楷體"/>
                 <w:color w:val="000000"/>
                 <w:kern w:val="0"/>
                 <w:sz w:val="22"/>
               </w:rPr>
+            </w:pPr>
+            <w:r>
+              <w:rPr>
+                <w:rFonts w:ascii="Times New Roman" w:hAnsi="Times New Roman" w:eastAsia="標楷體" w:cs="標楷體"/>
+                <w:color w:val="000000"/>
+                <w:kern w:val="0"/>
+                <w:sz w:val="22"/>
+                <w:szCs w:val="22"/>
+              </w:rPr>
+              <w:t>3</w:t>
+            </w:r>
+            <w:r>
+              <w:rPr>
+                <w:rFonts w:ascii="Times New Roman" w:hAnsi="Times New Roman" w:eastAsia="標楷體" w:cs="標楷體"/>
+                <w:color w:val="000000"/>
+                <w:kern w:val="0"/>
+                <w:sz w:val="22"/>
+                <w:szCs w:val="22"/>
+              </w:rPr>
               <w:t>)</w:t>
             </w:r>
             <w:r>
               <w:rPr>
-                <w:rFonts w:hint="eastAsia" w:ascii="Times New Roman" w:hAnsi="Times New Roman" w:eastAsia="標楷體" w:cs="標楷體"/>
-                <w:color w:val="000000"/>
-                <w:kern w:val="0"/>
-                <w:sz w:val="22"/>
-              </w:rPr>
-              <w:t>初</w:t>
+                <w:rFonts w:ascii="Times New Roman" w:hAnsi="Times New Roman" w:eastAsia="標楷體" w:cs="標楷體"/>
+                <w:color w:val="000000"/>
+                <w:kern w:val="0"/>
+                <w:sz w:val="22"/>
+                <w:szCs w:val="22"/>
+              </w:rPr>
+              <w:t>領</w:t>
             </w:r>
             <w:proofErr w:type="gramStart"/>
             <w:r>
               <w:rPr>
-                <w:rFonts w:hint="eastAsia" w:ascii="Times New Roman" w:hAnsi="Times New Roman" w:eastAsia="標楷體" w:cs="標楷體"/>
-                <w:color w:val="000000"/>
-                <w:kern w:val="0"/>
-                <w:sz w:val="22"/>
-              </w:rPr>
-              <w:t>領聖體</w:t>
+                <w:rFonts w:ascii="Times New Roman" w:hAnsi="Times New Roman" w:eastAsia="標楷體" w:cs="標楷體"/>
+                <w:color w:val="000000"/>
+                <w:kern w:val="0"/>
+                <w:sz w:val="22"/>
+                <w:szCs w:val="22"/>
+              </w:rPr>
+              <w:t>堅</w:t>
             </w:r>
             <w:proofErr w:type="gramEnd"/>
             <w:r>
               <w:rPr>
-                <w:rFonts w:hint="eastAsia" w:ascii="Times New Roman" w:hAnsi="Times New Roman" w:eastAsia="標楷體" w:cs="標楷體"/>
-                <w:color w:val="000000"/>
-                <w:kern w:val="0"/>
-                <w:sz w:val="22"/>
-              </w:rPr>
-              <w:t>日期</w:t>
-            </w:r>
-            <w:r>
-              <w:rPr>
-                <w:rFonts w:hint="eastAsia" w:ascii="Times New Roman" w:hAnsi="Times New Roman" w:eastAsia="標楷體"/>
-                <w:color w:val="000000"/>
-                <w:kern w:val="0"/>
-                <w:sz w:val="22"/>
-              </w:rPr>
-              <w:t>Da</w:t>
-            </w:r>
-            <w:r>
-              <w:rPr>
-                <w:rFonts w:ascii="Times New Roman" w:hAnsi="Times New Roman" w:eastAsia="標楷體"/>
-                <w:color w:val="000000"/>
-                <w:kern w:val="0"/>
-                <w:sz w:val="22"/>
-              </w:rPr>
-              <w:t xml:space="preserve">te of </w:t>
-            </w:r>
-            <w:r>
-              <w:rPr>
-                <w:rFonts w:ascii="Times New Roman" w:hAnsi="Times New Roman" w:eastAsia="標楷體"/>
-                <w:bCs/>
-                <w:color w:val="000000"/>
-                <w:kern w:val="0"/>
-                <w:sz w:val="22"/>
-              </w:rPr>
-              <w:t>First(Holy) of Communion</w:t>
-            </w:r>
-            <w:r>
-              <w:rPr>
-                <w:rFonts w:ascii="Times New Roman" w:hAnsi="Times New Roman" w:eastAsia="標楷體" w:cs="Times New Roman"/>
-                <w:color w:val="000000"/>
-                <w:kern w:val="0"/>
-                <w:sz w:val="22"/>
+                <w:rFonts w:ascii="Times New Roman" w:hAnsi="Times New Roman" w:eastAsia="標楷體" w:cs="標楷體"/>
+                <w:color w:val="000000"/>
+                <w:kern w:val="0"/>
+                <w:sz w:val="22"/>
+                <w:szCs w:val="22"/>
+              </w:rPr>
+              <w:t>振日期</w:t>
+            </w:r>
+            <w:r>
+              <w:rPr>
+                <w:rFonts w:ascii="Times New Roman" w:hAnsi="Times New Roman" w:eastAsia="標楷體" w:cs="標楷體"/>
+                <w:color w:val="000000"/>
+                <w:kern w:val="0"/>
+                <w:sz w:val="22"/>
+                <w:szCs w:val="22"/>
+              </w:rPr>
+              <w:t>Date of Confirmation</w:t>
+            </w:r>
+            <w:r>
+              <w:rPr>
+                <w:rFonts w:ascii="Times New Roman" w:hAnsi="Times New Roman" w:eastAsia="標楷體" w:cs="標楷體"/>
+                <w:color w:val="000000"/>
+                <w:kern w:val="0"/>
+                <w:sz w:val="22"/>
+                <w:szCs w:val="22"/>
               </w:rPr>
               <w:t>:</w:t>
             </w:r>
           </w:p>
           <w:p>
             <w:pPr>
+              <w:pStyle w:val="a"/>
               <w:autoSpaceDE w:val="0"/>
               <w:autoSpaceDN w:val="0"/>
               <w:adjustRightInd w:val="0"/>
               <w:jc w:val="both"/>
               <w:rPr>
-                <w:rFonts w:ascii="Times New Roman" w:hAnsi="Times New Roman" w:eastAsia="標楷體"/>
-                <w:color w:val="000000"/>
-                <w:kern w:val="0"/>
-                <w:sz w:val="22"/>
-              </w:rPr>
-            </w:pPr>
-            <w:r>
-              <w:rPr>
-                <w:rFonts w:ascii="Times New Roman" w:hAnsi="Times New Roman" w:eastAsia="標楷體" w:cs="Times New Roman"/>
-                <w:color w:val="000000"/>
-                <w:kern w:val="0"/>
-                <w:sz w:val="22"/>
+                <w:rFonts w:ascii="Times New Roman" w:hAnsi="Times New Roman" w:eastAsia="標楷體" w:cs="Times New Roman"/>
+                <w:color w:val="000000"/>
+                <w:kern w:val="0"/>
+                <w:sz w:val="22"/>
+                <w:szCs w:val="22"/>
+              </w:rPr>
+            </w:pPr>
+            <w:r>
+              <w:rPr>
+                <w:rFonts w:ascii="Times New Roman" w:hAnsi="Times New Roman" w:eastAsia="標楷體" w:cs="Times New Roman"/>
+                <w:color w:val="000000" w:themeColor="text1" w:themeTint="FF" w:themeShade="FF"/>
+                <w:sz w:val="22"/>
+                <w:szCs w:val="22"/>
               </w:rPr>
               <w:t>(</w:t>
             </w:r>
-            <w:proofErr w:type="gramStart"/>
-            <w:r>
-              <w:rPr>
-                <w:rFonts w:ascii="Times New Roman" w:hAnsi="Times New Roman" w:eastAsia="標楷體" w:cs="Times New Roman"/>
-                <w:color w:val="000000"/>
-                <w:kern w:val="0"/>
-                <w:sz w:val="22"/>
+            <w:r>
+              <w:rPr>
+                <w:rFonts w:ascii="Times New Roman" w:hAnsi="Times New Roman" w:eastAsia="標楷體" w:cs="Times New Roman"/>
+                <w:color w:val="000000" w:themeColor="text1" w:themeTint="FF" w:themeShade="FF"/>
+                <w:sz w:val="22"/>
+                <w:szCs w:val="22"/>
               </w:rPr>
               <w:t>Day)</w:t>
             </w:r>
             <w:r>
               <w:rPr>
                 <w:rFonts w:ascii="Times New Roman" w:hAnsi="Times New Roman" w:eastAsia="標楷體" w:cs="Times New Roman"/>
-                <w:color w:val="000000"/>
-                <w:kern w:val="0"/>
-                <w:sz w:val="22"/>
-                <w:u w:val="single"/>
-              </w:rPr>
-              <w:t xml:space="preserve">   </w:t>
-            </w:r>
-            <w:proofErr w:type="gramEnd"/>
-            <w:r>
-              <w:rPr>
-                <w:rFonts w:ascii="Times New Roman" w:hAnsi="Times New Roman" w:eastAsia="標楷體" w:cs="Times New Roman"/>
-                <w:color w:val="000000"/>
-                <w:kern w:val="0"/>
-                <w:sz w:val="22"/>
-                <w:u w:val="single"/>
-              </w:rPr>
-              <w:t xml:space="preserve">         </w:t>
-            </w:r>
-            <w:r>
-              <w:rPr>
-                <w:rFonts w:ascii="Times New Roman" w:hAnsi="Times New Roman" w:eastAsia="標楷體" w:cs="Times New Roman"/>
-                <w:color w:val="000000"/>
-                <w:kern w:val="0"/>
-                <w:sz w:val="22"/>
+                <w:color w:val="000000" w:themeColor="text1" w:themeTint="FF" w:themeShade="FF"/>
+                <w:sz w:val="22"/>
+                <w:szCs w:val="22"/>
+                <w:u w:val="single"/>
+              </w:rPr>
+              <w:t xml:space="preserve">    $ConD$     </w:t>
+            </w:r>
+            <w:r>
+              <w:rPr>
+                <w:rFonts w:ascii="Times New Roman" w:hAnsi="Times New Roman" w:eastAsia="標楷體" w:cs="Times New Roman"/>
+                <w:color w:val="000000" w:themeColor="text1" w:themeTint="FF" w:themeShade="FF"/>
+                <w:sz w:val="22"/>
+                <w:szCs w:val="22"/>
               </w:rPr>
               <w:t xml:space="preserve"> (Month)</w:t>
             </w:r>
             <w:r>
               <w:rPr>
                 <w:rFonts w:ascii="Times New Roman" w:hAnsi="Times New Roman" w:eastAsia="標楷體" w:cs="Times New Roman"/>
-                <w:color w:val="000000"/>
-                <w:kern w:val="0"/>
-                <w:sz w:val="22"/>
-                <w:u w:val="single"/>
-              </w:rPr>
-              <w:t xml:space="preserve">            </w:t>
-            </w:r>
-            <w:r>
-              <w:rPr>
-                <w:rFonts w:ascii="Times New Roman" w:hAnsi="Times New Roman" w:eastAsia="標楷體" w:cs="Times New Roman"/>
-                <w:color w:val="000000"/>
-                <w:kern w:val="0"/>
-                <w:sz w:val="22"/>
+                <w:color w:val="000000" w:themeColor="text1" w:themeTint="FF" w:themeShade="FF"/>
+                <w:sz w:val="22"/>
+                <w:szCs w:val="22"/>
+                <w:u w:val="single"/>
+              </w:rPr>
+              <w:t xml:space="preserve">     $ConM$      </w:t>
+            </w:r>
+            <w:r>
+              <w:rPr>
+                <w:rFonts w:ascii="Times New Roman" w:hAnsi="Times New Roman" w:eastAsia="標楷體" w:cs="Times New Roman"/>
+                <w:color w:val="000000" w:themeColor="text1" w:themeTint="FF" w:themeShade="FF"/>
+                <w:sz w:val="22"/>
+                <w:szCs w:val="22"/>
               </w:rPr>
               <w:t xml:space="preserve"> (Year)</w:t>
             </w:r>
             <w:r>
               <w:rPr>
                 <w:rFonts w:ascii="Times New Roman" w:hAnsi="Times New Roman" w:eastAsia="標楷體" w:cs="Times New Roman"/>
-                <w:color w:val="000000"/>
-                <w:kern w:val="0"/>
-                <w:sz w:val="22"/>
-                <w:u w:val="single"/>
-              </w:rPr>
-              <w:t xml:space="preserve">            </w:t>
+                <w:color w:val="000000" w:themeColor="text1" w:themeTint="FF" w:themeShade="FF"/>
+                <w:sz w:val="22"/>
+                <w:szCs w:val="22"/>
+                <w:u w:val="single"/>
+              </w:rPr>
+              <w:t xml:space="preserve">     $ConY$      </w:t>
             </w:r>
           </w:p>
         </w:tc>
@@ -1471,40 +1958,65 @@
           </w:tcPr>
           <w:p>
             <w:pPr>
+              <w:autoSpaceDE w:val="0"/>
+              <w:autoSpaceDN w:val="0"/>
+              <w:adjustRightInd w:val="0"/>
               <w:jc w:val="both"/>
               <w:rPr>
-                <w:rFonts w:ascii="Times New Roman" w:hAnsi="Times New Roman" w:eastAsia="標楷體" w:cs="Times New Roman"/>
-                <w:color w:val="000000"/>
-                <w:kern w:val="0"/>
-                <w:sz w:val="22"/>
-              </w:rPr>
-            </w:pPr>
-            <w:proofErr w:type="gramStart"/>
-            <w:r>
-              <w:rPr>
-                <w:rFonts w:hint="eastAsia" w:ascii="Times New Roman" w:hAnsi="Times New Roman" w:eastAsia="標楷體" w:cs="標楷體"/>
-                <w:color w:val="000000"/>
-                <w:kern w:val="0"/>
-                <w:sz w:val="22"/>
-              </w:rPr>
-              <w:t>初領聖堂</w:t>
-            </w:r>
-            <w:proofErr w:type="gramEnd"/>
-            <w:r>
-              <w:rPr>
                 <w:rFonts w:ascii="Times New Roman" w:hAnsi="Times New Roman" w:eastAsia="標楷體" w:cs="標楷體"/>
                 <w:color w:val="000000"/>
                 <w:kern w:val="0"/>
                 <w:sz w:val="22"/>
+                <w:szCs w:val="22"/>
+              </w:rPr>
+            </w:pPr>
+            <w:r>
+              <w:rPr>
+                <w:rFonts w:ascii="Times New Roman" w:hAnsi="Times New Roman" w:eastAsia="標楷體" w:cs="標楷體"/>
+                <w:color w:val="000000"/>
+                <w:kern w:val="0"/>
+                <w:sz w:val="22"/>
+                <w:szCs w:val="22"/>
+              </w:rPr>
+              <w:t>領</w:t>
+            </w:r>
+            <w:r>
+              <w:rPr>
+                <w:rFonts w:ascii="Times New Roman" w:hAnsi="Times New Roman" w:eastAsia="標楷體" w:cs="標楷體"/>
+                <w:color w:val="000000"/>
+                <w:kern w:val="0"/>
+                <w:sz w:val="22"/>
+                <w:szCs w:val="22"/>
+              </w:rPr>
+              <w:t>堅</w:t>
+            </w:r>
+            <w:r>
+              <w:rPr>
+                <w:rFonts w:ascii="Times New Roman" w:hAnsi="Times New Roman" w:eastAsia="標楷體" w:cs="標楷體"/>
+                <w:color w:val="000000"/>
+                <w:kern w:val="0"/>
+                <w:sz w:val="22"/>
+                <w:szCs w:val="22"/>
+              </w:rPr>
+              <w:t>振聖堂</w:t>
+            </w:r>
+            <w:r>
+              <w:rPr>
+                <w:rFonts w:ascii="Times New Roman" w:hAnsi="Times New Roman" w:eastAsia="標楷體" w:cs="標楷體"/>
+                <w:color w:val="000000"/>
+                <w:kern w:val="0"/>
+                <w:sz w:val="22"/>
+                <w:szCs w:val="22"/>
               </w:rPr>
               <w:t>Name of the Church</w:t>
             </w:r>
             <w:r>
               <w:rPr>
-                <w:rFonts w:hint="eastAsia" w:ascii="Times New Roman" w:hAnsi="Times New Roman" w:eastAsia="標楷體" w:cs="標楷體"/>
-                <w:color w:val="000000"/>
-                <w:kern w:val="0"/>
-                <w:sz w:val="22"/>
+                <w:rFonts w:ascii="Times New Roman" w:hAnsi="Times New Roman" w:eastAsia="標楷體" w:cs="標楷體"/>
+                <w:color w:val="000000"/>
+                <w:kern w:val="0"/>
+                <w:sz w:val="22"/>
+                <w:szCs w:val="22"/>
               </w:rPr>
               <w:t>:</w:t>
             </w:r>
@@ -1514,9 +2026,10 @@
                 <w:color w:val="000000"/>
                 <w:kern w:val="0"/>
                 <w:sz w:val="22"/>
-                <w:u w:val="single"/>
-              </w:rPr>
-              <w:t xml:space="preserve">            </w:t>
+                <w:szCs w:val="22"/>
+                <w:u w:val="single"/>
+              </w:rPr>
+              <w:t xml:space="preserve">  $ConCh$  </w:t>
             </w:r>
           </w:p>
         </w:tc>
@@ -1529,29 +2042,45 @@
           </w:tcPr>
           <w:p>
             <w:pPr>
+              <w:autoSpaceDE w:val="0"/>
+              <w:autoSpaceDN w:val="0"/>
+              <w:adjustRightInd w:val="0"/>
               <w:jc w:val="both"/>
               <w:rPr>
-                <w:rFonts w:ascii="Times New Roman" w:hAnsi="Times New Roman" w:eastAsia="標楷體" w:cs="Times New Roman"/>
-                <w:color w:val="000000"/>
-                <w:kern w:val="0"/>
-                <w:sz w:val="22"/>
-              </w:rPr>
-            </w:pPr>
-            <w:r>
-              <w:rPr>
-                <w:rFonts w:hint="eastAsia" w:ascii="Times New Roman" w:hAnsi="Times New Roman" w:eastAsia="標楷體" w:cs="Times New Roman"/>
-                <w:color w:val="000000"/>
-                <w:kern w:val="0"/>
-                <w:sz w:val="22"/>
-              </w:rPr>
-              <w:t>登記號碼</w:t>
-            </w:r>
-            <w:r>
-              <w:rPr>
-                <w:rFonts w:hint="eastAsia" w:ascii="Times New Roman" w:hAnsi="Times New Roman" w:eastAsia="標楷體" w:cs="Times New Roman"/>
-                <w:color w:val="000000"/>
-                <w:kern w:val="0"/>
-                <w:sz w:val="22"/>
+                <w:rFonts w:ascii="Times New Roman" w:hAnsi="Times New Roman" w:eastAsia="標楷體" w:cs="標楷體"/>
+                <w:color w:val="000000"/>
+                <w:kern w:val="0"/>
+                <w:sz w:val="22"/>
+                <w:szCs w:val="22"/>
+              </w:rPr>
+            </w:pPr>
+            <w:r>
+              <w:rPr>
+                <w:rFonts w:ascii="Times New Roman" w:hAnsi="Times New Roman" w:eastAsia="標楷體" w:cs="Times New Roman"/>
+                <w:color w:val="000000"/>
+                <w:kern w:val="0"/>
+                <w:sz w:val="22"/>
+                <w:szCs w:val="22"/>
+              </w:rPr>
+              <w:t>登記</w:t>
+            </w:r>
+            <w:r>
+              <w:rPr>
+                <w:rFonts w:ascii="Times New Roman" w:hAnsi="Times New Roman" w:eastAsia="標楷體" w:cs="Times New Roman"/>
+                <w:color w:val="000000"/>
+                <w:kern w:val="0"/>
+                <w:sz w:val="22"/>
+                <w:szCs w:val="22"/>
+              </w:rPr>
+              <w:t>號碼</w:t>
+            </w:r>
+            <w:r>
+              <w:rPr>
+                <w:rFonts w:ascii="Times New Roman" w:hAnsi="Times New Roman" w:eastAsia="標楷體" w:cs="Times New Roman"/>
+                <w:color w:val="000000"/>
+                <w:kern w:val="0"/>
+                <w:sz w:val="22"/>
+                <w:szCs w:val="22"/>
               </w:rPr>
               <w:t>:</w:t>
             </w:r>
@@ -1561,9 +2090,21 @@
                 <w:color w:val="000000"/>
                 <w:kern w:val="0"/>
                 <w:sz w:val="22"/>
-                <w:u w:val="single"/>
-              </w:rPr>
-              <w:t xml:space="preserve">            </w:t>
+                <w:szCs w:val="22"/>
+                <w:u w:val="single"/>
+              </w:rPr>
+              <w:t xml:space="preserve">     </w:t>
+            </w:r>
+            <w:r>
+              <w:rPr>
+                <w:rFonts w:ascii="Times New Roman" w:hAnsi="Times New Roman" w:eastAsia="標楷體" w:cs="Times New Roman"/>
+                <w:color w:val="000000"/>
+                <w:kern w:val="0"/>
+                <w:sz w:val="22"/>
+                <w:szCs w:val="22"/>
+                <w:u w:val="single"/>
+              </w:rPr>
+              <w:t xml:space="preserve">$ConNum$      </w:t>
             </w:r>
           </w:p>
         </w:tc>
@@ -1581,38 +2122,45 @@
           </w:tcPr>
           <w:p>
             <w:pPr>
+              <w:autoSpaceDE w:val="0"/>
+              <w:autoSpaceDN w:val="0"/>
+              <w:adjustRightInd w:val="0"/>
               <w:jc w:val="both"/>
               <w:rPr>
                 <w:rFonts w:ascii="Times New Roman" w:hAnsi="Times New Roman" w:eastAsia="標楷體" w:cs="Times New Roman"/>
                 <w:color w:val="000000"/>
                 <w:kern w:val="0"/>
                 <w:sz w:val="22"/>
-              </w:rPr>
-            </w:pPr>
-            <w:r>
-              <w:rPr>
-                <w:rFonts w:hint="eastAsia" w:ascii="Times New Roman" w:hAnsi="Times New Roman" w:eastAsia="標楷體" w:cs="Times New Roman"/>
-                <w:color w:val="000000"/>
-                <w:kern w:val="0"/>
-                <w:sz w:val="22"/>
-              </w:rPr>
-              <w:t>初領神父</w:t>
-            </w:r>
-            <w:r>
-              <w:rPr>
-                <w:rFonts w:ascii="Times New Roman" w:hAnsi="Times New Roman" w:eastAsia="標楷體" w:cs="Times New Roman"/>
-                <w:color w:val="000000"/>
-                <w:kern w:val="0"/>
-                <w:sz w:val="22"/>
-              </w:rPr>
-              <w:t>Minister</w:t>
-            </w:r>
-            <w:r>
-              <w:rPr>
-                <w:rFonts w:hint="eastAsia" w:ascii="Times New Roman" w:hAnsi="Times New Roman" w:eastAsia="標楷體" w:cs="Times New Roman"/>
-                <w:color w:val="000000"/>
-                <w:kern w:val="0"/>
-                <w:sz w:val="22"/>
+                <w:szCs w:val="22"/>
+              </w:rPr>
+            </w:pPr>
+            <w:r>
+              <w:rPr>
+                <w:rFonts w:ascii="Times New Roman" w:hAnsi="Times New Roman" w:eastAsia="標楷體" w:cs="Times New Roman"/>
+                <w:color w:val="000000"/>
+                <w:kern w:val="0"/>
+                <w:sz w:val="22"/>
+                <w:szCs w:val="22"/>
+              </w:rPr>
+              <w:t>付堅振主教</w:t>
+            </w:r>
+            <w:r>
+              <w:rPr>
+                <w:rFonts w:ascii="Times New Roman" w:hAnsi="Times New Roman" w:eastAsia="標楷體" w:cs="Times New Roman"/>
+                <w:color w:val="000000"/>
+                <w:kern w:val="0"/>
+                <w:sz w:val="22"/>
+                <w:szCs w:val="22"/>
+              </w:rPr>
+              <w:t>Bishop</w:t>
+            </w:r>
+            <w:r>
+              <w:rPr>
+                <w:rFonts w:ascii="Times New Roman" w:hAnsi="Times New Roman" w:eastAsia="標楷體" w:cs="Times New Roman"/>
+                <w:color w:val="000000"/>
+                <w:kern w:val="0"/>
+                <w:sz w:val="22"/>
+                <w:szCs w:val="22"/>
               </w:rPr>
               <w:t>:</w:t>
             </w:r>
@@ -1622,9 +2170,10 @@
                 <w:color w:val="000000"/>
                 <w:kern w:val="0"/>
                 <w:sz w:val="22"/>
-                <w:u w:val="single"/>
-              </w:rPr>
-              <w:t xml:space="preserve">            </w:t>
+                <w:szCs w:val="22"/>
+                <w:u w:val="single"/>
+              </w:rPr>
+              <w:t xml:space="preserve">     $ConPre$      </w:t>
             </w:r>
           </w:p>
         </w:tc>
@@ -1637,57 +2186,79 @@
           </w:tcPr>
           <w:p>
             <w:pPr>
+              <w:autoSpaceDE w:val="0"/>
+              <w:autoSpaceDN w:val="0"/>
+              <w:adjustRightInd w:val="0"/>
               <w:jc w:val="both"/>
               <w:rPr>
                 <w:rFonts w:ascii="Times New Roman" w:hAnsi="Times New Roman" w:eastAsia="標楷體" w:cs="Times New Roman"/>
                 <w:color w:val="000000"/>
                 <w:kern w:val="0"/>
                 <w:sz w:val="22"/>
-              </w:rPr>
-            </w:pPr>
-          </w:p>
-        </w:tc>
-      </w:tr>
-      <w:tr>
-        <w:trPr>
-          <w:trHeight w:val="454"/>
-        </w:trPr>
-        <w:tc>
-          <w:tcPr>
-            <w:tcW w:w="5242" w:type="dxa"/>
-            <w:gridSpan w:val="2"/>
-            <w:tcMar/>
-            <w:vAlign w:val="center"/>
-          </w:tcPr>
-          <w:p>
-            <w:pPr>
-              <w:jc w:val="both"/>
-              <w:rPr>
-                <w:rFonts w:ascii="Times New Roman" w:hAnsi="Times New Roman" w:eastAsia="標楷體" w:cs="Times New Roman"/>
-                <w:color w:val="000000"/>
-                <w:kern w:val="0"/>
-                <w:sz w:val="22"/>
-              </w:rPr>
-            </w:pPr>
-          </w:p>
-        </w:tc>
-        <w:tc>
-          <w:tcPr>
-            <w:tcW w:w="5243" w:type="dxa"/>
-            <w:gridSpan w:val="3"/>
-            <w:tcMar/>
-            <w:vAlign w:val="center"/>
-          </w:tcPr>
-          <w:p>
-            <w:pPr>
-              <w:jc w:val="both"/>
-              <w:rPr>
-                <w:rFonts w:ascii="Times New Roman" w:hAnsi="Times New Roman" w:eastAsia="標楷體" w:cs="Times New Roman"/>
-                <w:color w:val="000000"/>
-                <w:kern w:val="0"/>
-                <w:sz w:val="22"/>
-              </w:rPr>
-            </w:pPr>
+                <w:szCs w:val="22"/>
+              </w:rPr>
+            </w:pPr>
+            <w:r>
+              <w:rPr>
+                <w:rFonts w:ascii="Times New Roman" w:hAnsi="Times New Roman" w:eastAsia="標楷體" w:cs="Times New Roman"/>
+                <w:color w:val="000000"/>
+                <w:kern w:val="0"/>
+                <w:sz w:val="22"/>
+                <w:szCs w:val="22"/>
+              </w:rPr>
+              <w:t>代父母</w:t>
+            </w:r>
+            <w:r>
+              <w:rPr>
+                <w:rFonts w:ascii="Times New Roman" w:hAnsi="Times New Roman" w:eastAsia="標楷體" w:cs="Times New Roman"/>
+                <w:color w:val="000000"/>
+                <w:kern w:val="0"/>
+                <w:sz w:val="22"/>
+                <w:szCs w:val="22"/>
+              </w:rPr>
+              <w:t xml:space="preserve">God </w:t>
+            </w:r>
+            <w:r>
+              <w:rPr>
+                <w:rFonts w:ascii="Times New Roman" w:hAnsi="Times New Roman" w:eastAsia="標楷體" w:cs="Times New Roman"/>
+                <w:color w:val="000000"/>
+                <w:kern w:val="0"/>
+                <w:sz w:val="22"/>
+                <w:szCs w:val="22"/>
+              </w:rPr>
+              <w:t>Father(</w:t>
+            </w:r>
+            <w:r>
+              <w:rPr>
+                <w:rFonts w:ascii="Times New Roman" w:hAnsi="Times New Roman" w:eastAsia="標楷體" w:cs="Times New Roman"/>
+                <w:color w:val="000000"/>
+                <w:kern w:val="0"/>
+                <w:sz w:val="22"/>
+                <w:szCs w:val="22"/>
+              </w:rPr>
+              <w:t>Mother)</w:t>
+            </w:r>
+            <w:r>
+              <w:rPr>
+                <w:rFonts w:ascii="Times New Roman" w:hAnsi="Times New Roman" w:eastAsia="標楷體" w:cs="Times New Roman"/>
+                <w:color w:val="000000"/>
+                <w:kern w:val="0"/>
+                <w:sz w:val="22"/>
+                <w:szCs w:val="22"/>
+              </w:rPr>
+              <w:t>:</w:t>
+            </w:r>
+            <w:r>
+              <w:rPr>
+                <w:rFonts w:ascii="Times New Roman" w:hAnsi="Times New Roman" w:eastAsia="標楷體" w:cs="Times New Roman"/>
+                <w:color w:val="000000"/>
+                <w:kern w:val="0"/>
+                <w:sz w:val="22"/>
+                <w:szCs w:val="22"/>
+                <w:u w:val="single"/>
+              </w:rPr>
+              <w:t xml:space="preserve">      $ConGP$      </w:t>
+            </w:r>
           </w:p>
         </w:tc>
       </w:tr>
@@ -1709,426 +2280,32 @@
               <w:adjustRightInd w:val="0"/>
               <w:jc w:val="both"/>
               <w:rPr>
-                <w:rFonts w:ascii="Times New Roman" w:hAnsi="Times New Roman" w:eastAsia="標楷體" w:cs="標楷體"/>
-                <w:color w:val="000000"/>
-                <w:kern w:val="0"/>
-                <w:sz w:val="22"/>
-              </w:rPr>
-            </w:pPr>
-            <w:r>
-              <w:rPr>
-                <w:rFonts w:hint="eastAsia" w:ascii="Times New Roman" w:hAnsi="Times New Roman" w:eastAsia="標楷體" w:cs="標楷體"/>
-                <w:color w:val="000000"/>
-                <w:kern w:val="0"/>
-                <w:sz w:val="22"/>
-              </w:rPr>
-              <w:t>3</w:t>
-            </w:r>
-            <w:r>
-              <w:rPr>
-                <w:rFonts w:ascii="Times New Roman" w:hAnsi="Times New Roman" w:eastAsia="標楷體" w:cs="標楷體"/>
-                <w:color w:val="000000"/>
-                <w:kern w:val="0"/>
-                <w:sz w:val="22"/>
-              </w:rPr>
-              <w:t>)</w:t>
-            </w:r>
-            <w:r>
-              <w:rPr>
-                <w:rFonts w:hint="eastAsia" w:ascii="Times New Roman" w:hAnsi="Times New Roman" w:eastAsia="標楷體" w:cs="標楷體"/>
-                <w:color w:val="000000"/>
-                <w:kern w:val="0"/>
-                <w:sz w:val="22"/>
-              </w:rPr>
-              <w:t>領</w:t>
+                <w:rFonts w:ascii="Times New Roman" w:hAnsi="Times New Roman" w:eastAsia="標楷體" w:cs="Times New Roman"/>
+                <w:color w:val="000000"/>
+                <w:kern w:val="0"/>
+                <w:sz w:val="22"/>
+              </w:rPr>
+            </w:pPr>
+            <w:r>
+              <w:rPr>
+                <w:rFonts w:hint="eastAsia" w:ascii="Times New Roman" w:hAnsi="Times New Roman" w:eastAsia="標楷體" w:cs="Times New Roman"/>
+                <w:color w:val="000000"/>
+                <w:kern w:val="0"/>
+                <w:sz w:val="22"/>
+              </w:rPr>
+              <w:t>該員為自由之身，可舉行</w:t>
             </w:r>
             <w:proofErr w:type="gramStart"/>
             <w:r>
               <w:rPr>
-                <w:rFonts w:hint="eastAsia" w:ascii="Times New Roman" w:hAnsi="Times New Roman" w:eastAsia="標楷體" w:cs="標楷體"/>
-                <w:color w:val="000000"/>
-                <w:kern w:val="0"/>
-                <w:sz w:val="22"/>
-              </w:rPr>
-              <w:t>堅</w:t>
+                <w:rFonts w:hint="eastAsia" w:ascii="Times New Roman" w:hAnsi="Times New Roman" w:eastAsia="標楷體" w:cs="Times New Roman"/>
+                <w:color w:val="000000"/>
+                <w:kern w:val="0"/>
+                <w:sz w:val="22"/>
+              </w:rPr>
+              <w:t>婚配聖事</w:t>
             </w:r>
             <w:proofErr w:type="gramEnd"/>
-            <w:r>
-              <w:rPr>
-                <w:rFonts w:hint="eastAsia" w:ascii="Times New Roman" w:hAnsi="Times New Roman" w:eastAsia="標楷體" w:cs="標楷體"/>
-                <w:color w:val="000000"/>
-                <w:kern w:val="0"/>
-                <w:sz w:val="22"/>
-              </w:rPr>
-              <w:t>振日期</w:t>
-            </w:r>
-            <w:r>
-              <w:rPr>
-                <w:rFonts w:ascii="Times New Roman" w:hAnsi="Times New Roman" w:eastAsia="標楷體" w:cs="標楷體"/>
-                <w:color w:val="000000"/>
-                <w:kern w:val="0"/>
-                <w:sz w:val="22"/>
-              </w:rPr>
-              <w:t>Date of Confirmation</w:t>
-            </w:r>
-            <w:r>
-              <w:rPr>
-                <w:rFonts w:hint="eastAsia" w:ascii="Times New Roman" w:hAnsi="Times New Roman" w:eastAsia="標楷體" w:cs="標楷體"/>
-                <w:color w:val="000000"/>
-                <w:kern w:val="0"/>
-                <w:sz w:val="22"/>
-              </w:rPr>
-              <w:t>:</w:t>
-            </w:r>
-          </w:p>
-          <w:p>
-            <w:pPr>
-              <w:autoSpaceDE w:val="0"/>
-              <w:autoSpaceDN w:val="0"/>
-              <w:adjustRightInd w:val="0"/>
-              <w:jc w:val="both"/>
-              <w:rPr>
-                <w:rFonts w:ascii="Times New Roman" w:hAnsi="Times New Roman" w:eastAsia="標楷體"/>
-                <w:color w:val="000000"/>
-                <w:kern w:val="0"/>
-                <w:sz w:val="22"/>
-              </w:rPr>
-            </w:pPr>
-            <w:r>
-              <w:rPr>
-                <w:rFonts w:ascii="Times New Roman" w:hAnsi="Times New Roman" w:eastAsia="標楷體" w:cs="Times New Roman"/>
-                <w:color w:val="000000"/>
-                <w:kern w:val="0"/>
-                <w:sz w:val="22"/>
-              </w:rPr>
-              <w:t>(</w:t>
-            </w:r>
-            <w:proofErr w:type="gramStart"/>
-            <w:r>
-              <w:rPr>
-                <w:rFonts w:ascii="Times New Roman" w:hAnsi="Times New Roman" w:eastAsia="標楷體" w:cs="Times New Roman"/>
-                <w:color w:val="000000"/>
-                <w:kern w:val="0"/>
-                <w:sz w:val="22"/>
-              </w:rPr>
-              <w:t>Day)</w:t>
-            </w:r>
-            <w:r>
-              <w:rPr>
-                <w:rFonts w:ascii="Times New Roman" w:hAnsi="Times New Roman" w:eastAsia="標楷體" w:cs="Times New Roman"/>
-                <w:color w:val="000000"/>
-                <w:kern w:val="0"/>
-                <w:sz w:val="22"/>
-                <w:u w:val="single"/>
-              </w:rPr>
-              <w:t xml:space="preserve">   </w:t>
-            </w:r>
-            <w:proofErr w:type="gramEnd"/>
-            <w:r>
-              <w:rPr>
-                <w:rFonts w:ascii="Times New Roman" w:hAnsi="Times New Roman" w:eastAsia="標楷體" w:cs="Times New Roman"/>
-                <w:color w:val="000000"/>
-                <w:kern w:val="0"/>
-                <w:sz w:val="22"/>
-                <w:u w:val="single"/>
-              </w:rPr>
-              <w:t xml:space="preserve">         </w:t>
-            </w:r>
-            <w:r>
-              <w:rPr>
-                <w:rFonts w:ascii="Times New Roman" w:hAnsi="Times New Roman" w:eastAsia="標楷體" w:cs="Times New Roman"/>
-                <w:color w:val="000000"/>
-                <w:kern w:val="0"/>
-                <w:sz w:val="22"/>
-              </w:rPr>
-              <w:t xml:space="preserve"> (Month)</w:t>
-            </w:r>
-            <w:r>
-              <w:rPr>
-                <w:rFonts w:ascii="Times New Roman" w:hAnsi="Times New Roman" w:eastAsia="標楷體" w:cs="Times New Roman"/>
-                <w:color w:val="000000"/>
-                <w:kern w:val="0"/>
-                <w:sz w:val="22"/>
-                <w:u w:val="single"/>
-              </w:rPr>
-              <w:t xml:space="preserve">            </w:t>
-            </w:r>
-            <w:r>
-              <w:rPr>
-                <w:rFonts w:ascii="Times New Roman" w:hAnsi="Times New Roman" w:eastAsia="標楷體" w:cs="Times New Roman"/>
-                <w:color w:val="000000"/>
-                <w:kern w:val="0"/>
-                <w:sz w:val="22"/>
-              </w:rPr>
-              <w:t xml:space="preserve"> (Year)</w:t>
-            </w:r>
-            <w:r>
-              <w:rPr>
-                <w:rFonts w:ascii="Times New Roman" w:hAnsi="Times New Roman" w:eastAsia="標楷體" w:cs="Times New Roman"/>
-                <w:color w:val="000000"/>
-                <w:kern w:val="0"/>
-                <w:sz w:val="22"/>
-                <w:u w:val="single"/>
-              </w:rPr>
-              <w:t xml:space="preserve">            </w:t>
-            </w:r>
-          </w:p>
-        </w:tc>
-      </w:tr>
-      <w:tr>
-        <w:trPr>
-          <w:trHeight w:val="454"/>
-        </w:trPr>
-        <w:tc>
-          <w:tcPr>
-            <w:tcW w:w="5242" w:type="dxa"/>
-            <w:gridSpan w:val="2"/>
-            <w:tcMar/>
-            <w:vAlign w:val="center"/>
-          </w:tcPr>
-          <w:p>
-            <w:pPr>
-              <w:autoSpaceDE w:val="0"/>
-              <w:autoSpaceDN w:val="0"/>
-              <w:adjustRightInd w:val="0"/>
-              <w:jc w:val="both"/>
-              <w:rPr>
-                <w:rFonts w:ascii="Times New Roman" w:hAnsi="Times New Roman" w:eastAsia="標楷體" w:cs="標楷體"/>
-                <w:color w:val="000000"/>
-                <w:kern w:val="0"/>
-                <w:sz w:val="22"/>
-              </w:rPr>
-            </w:pPr>
-            <w:r>
-              <w:rPr>
-                <w:rFonts w:hint="eastAsia" w:ascii="Times New Roman" w:hAnsi="Times New Roman" w:eastAsia="標楷體" w:cs="標楷體"/>
-                <w:color w:val="000000"/>
-                <w:kern w:val="0"/>
-                <w:sz w:val="22"/>
-              </w:rPr>
-              <w:t>領</w:t>
-            </w:r>
-            <w:proofErr w:type="gramStart"/>
-            <w:r>
-              <w:rPr>
-                <w:rFonts w:hint="eastAsia" w:ascii="Times New Roman" w:hAnsi="Times New Roman" w:eastAsia="標楷體" w:cs="標楷體"/>
-                <w:color w:val="000000"/>
-                <w:kern w:val="0"/>
-                <w:sz w:val="22"/>
-              </w:rPr>
-              <w:t>堅</w:t>
-            </w:r>
-            <w:proofErr w:type="gramEnd"/>
-            <w:r>
-              <w:rPr>
-                <w:rFonts w:hint="eastAsia" w:ascii="Times New Roman" w:hAnsi="Times New Roman" w:eastAsia="標楷體" w:cs="標楷體"/>
-                <w:color w:val="000000"/>
-                <w:kern w:val="0"/>
-                <w:sz w:val="22"/>
-              </w:rPr>
-              <w:t>振聖堂</w:t>
-            </w:r>
-            <w:r>
-              <w:rPr>
-                <w:rFonts w:ascii="Times New Roman" w:hAnsi="Times New Roman" w:eastAsia="標楷體" w:cs="標楷體"/>
-                <w:color w:val="000000"/>
-                <w:kern w:val="0"/>
-                <w:sz w:val="22"/>
-              </w:rPr>
-              <w:t>Name of the Church</w:t>
-            </w:r>
-            <w:r>
-              <w:rPr>
-                <w:rFonts w:hint="eastAsia" w:ascii="Times New Roman" w:hAnsi="Times New Roman" w:eastAsia="標楷體" w:cs="標楷體"/>
-                <w:color w:val="000000"/>
-                <w:kern w:val="0"/>
-                <w:sz w:val="22"/>
-              </w:rPr>
-              <w:t>:</w:t>
-            </w:r>
-            <w:r>
-              <w:rPr>
-                <w:rFonts w:ascii="Times New Roman" w:hAnsi="Times New Roman" w:eastAsia="標楷體" w:cs="Times New Roman"/>
-                <w:color w:val="000000"/>
-                <w:kern w:val="0"/>
-                <w:sz w:val="22"/>
-                <w:u w:val="single"/>
-              </w:rPr>
-              <w:t xml:space="preserve">            </w:t>
-            </w:r>
-          </w:p>
-        </w:tc>
-        <w:tc>
-          <w:tcPr>
-            <w:tcW w:w="5243" w:type="dxa"/>
-            <w:gridSpan w:val="3"/>
-            <w:tcMar/>
-            <w:vAlign w:val="center"/>
-          </w:tcPr>
-          <w:p>
-            <w:pPr>
-              <w:autoSpaceDE w:val="0"/>
-              <w:autoSpaceDN w:val="0"/>
-              <w:adjustRightInd w:val="0"/>
-              <w:jc w:val="both"/>
-              <w:rPr>
-                <w:rFonts w:ascii="Times New Roman" w:hAnsi="Times New Roman" w:eastAsia="標楷體" w:cs="標楷體"/>
-                <w:color w:val="000000"/>
-                <w:kern w:val="0"/>
-                <w:sz w:val="22"/>
-              </w:rPr>
-            </w:pPr>
-            <w:r>
-              <w:rPr>
-                <w:rFonts w:hint="eastAsia" w:ascii="Times New Roman" w:hAnsi="Times New Roman" w:eastAsia="標楷體" w:cs="Times New Roman"/>
-                <w:color w:val="000000"/>
-                <w:kern w:val="0"/>
-                <w:sz w:val="22"/>
-              </w:rPr>
-              <w:t>登記號碼</w:t>
-            </w:r>
-            <w:r>
-              <w:rPr>
-                <w:rFonts w:hint="eastAsia" w:ascii="Times New Roman" w:hAnsi="Times New Roman" w:eastAsia="標楷體" w:cs="Times New Roman"/>
-                <w:color w:val="000000"/>
-                <w:kern w:val="0"/>
-                <w:sz w:val="22"/>
-              </w:rPr>
-              <w:t>:</w:t>
-            </w:r>
-            <w:r>
-              <w:rPr>
-                <w:rFonts w:ascii="Times New Roman" w:hAnsi="Times New Roman" w:eastAsia="標楷體" w:cs="Times New Roman"/>
-                <w:color w:val="000000"/>
-                <w:kern w:val="0"/>
-                <w:sz w:val="22"/>
-                <w:u w:val="single"/>
-              </w:rPr>
-              <w:t xml:space="preserve">            </w:t>
-            </w:r>
-          </w:p>
-        </w:tc>
-      </w:tr>
-      <w:tr>
-        <w:trPr>
-          <w:trHeight w:val="454"/>
-        </w:trPr>
-        <w:tc>
-          <w:tcPr>
-            <w:tcW w:w="5242" w:type="dxa"/>
-            <w:gridSpan w:val="2"/>
-            <w:tcMar/>
-            <w:vAlign w:val="center"/>
-          </w:tcPr>
-          <w:p>
-            <w:pPr>
-              <w:autoSpaceDE w:val="0"/>
-              <w:autoSpaceDN w:val="0"/>
-              <w:adjustRightInd w:val="0"/>
-              <w:jc w:val="both"/>
-              <w:rPr>
-                <w:rFonts w:ascii="Times New Roman" w:hAnsi="Times New Roman" w:eastAsia="標楷體" w:cs="Times New Roman"/>
-                <w:color w:val="000000"/>
-                <w:kern w:val="0"/>
-                <w:sz w:val="22"/>
-              </w:rPr>
-            </w:pPr>
-            <w:r>
-              <w:rPr>
-                <w:rFonts w:hint="eastAsia" w:ascii="Times New Roman" w:hAnsi="Times New Roman" w:eastAsia="標楷體" w:cs="Times New Roman"/>
-                <w:color w:val="000000"/>
-                <w:kern w:val="0"/>
-                <w:sz w:val="22"/>
-              </w:rPr>
-              <w:t>付堅振主教</w:t>
-            </w:r>
-            <w:r>
-              <w:rPr>
-                <w:rFonts w:ascii="Times New Roman" w:hAnsi="Times New Roman" w:eastAsia="標楷體" w:cs="Times New Roman"/>
-                <w:color w:val="000000"/>
-                <w:kern w:val="0"/>
-                <w:sz w:val="22"/>
-              </w:rPr>
-              <w:t>Bishop</w:t>
-            </w:r>
-            <w:r>
-              <w:rPr>
-                <w:rFonts w:hint="eastAsia" w:ascii="Times New Roman" w:hAnsi="Times New Roman" w:eastAsia="標楷體" w:cs="Times New Roman"/>
-                <w:color w:val="000000"/>
-                <w:kern w:val="0"/>
-                <w:sz w:val="22"/>
-              </w:rPr>
-              <w:t>:</w:t>
-            </w:r>
-            <w:r>
-              <w:rPr>
-                <w:rFonts w:ascii="Times New Roman" w:hAnsi="Times New Roman" w:eastAsia="標楷體" w:cs="Times New Roman"/>
-                <w:color w:val="000000"/>
-                <w:kern w:val="0"/>
-                <w:sz w:val="22"/>
-                <w:u w:val="single"/>
-              </w:rPr>
-              <w:t xml:space="preserve">            </w:t>
-            </w:r>
-          </w:p>
-        </w:tc>
-        <w:tc>
-          <w:tcPr>
-            <w:tcW w:w="5243" w:type="dxa"/>
-            <w:gridSpan w:val="3"/>
-            <w:tcMar/>
-            <w:vAlign w:val="center"/>
-          </w:tcPr>
-          <w:p>
-            <w:pPr>
-              <w:autoSpaceDE w:val="0"/>
-              <w:autoSpaceDN w:val="0"/>
-              <w:adjustRightInd w:val="0"/>
-              <w:jc w:val="both"/>
-              <w:rPr>
-                <w:rFonts w:ascii="Times New Roman" w:hAnsi="Times New Roman" w:eastAsia="標楷體" w:cs="Times New Roman"/>
-                <w:color w:val="000000"/>
-                <w:kern w:val="0"/>
-                <w:sz w:val="22"/>
-              </w:rPr>
-            </w:pPr>
-            <w:r>
-              <w:rPr>
-                <w:rFonts w:hint="eastAsia" w:ascii="Times New Roman" w:hAnsi="Times New Roman" w:eastAsia="標楷體" w:cs="Times New Roman"/>
-                <w:color w:val="000000"/>
-                <w:kern w:val="0"/>
-                <w:sz w:val="22"/>
-              </w:rPr>
-              <w:t>代父母</w:t>
-            </w:r>
-            <w:r>
-              <w:rPr>
-                <w:rFonts w:ascii="Times New Roman" w:hAnsi="Times New Roman" w:eastAsia="標楷體" w:cs="Times New Roman"/>
-                <w:color w:val="000000"/>
-                <w:kern w:val="0"/>
-                <w:sz w:val="22"/>
-              </w:rPr>
-              <w:t>God Father(Mother)</w:t>
-            </w:r>
-            <w:r>
-              <w:rPr>
-                <w:rFonts w:hint="eastAsia" w:ascii="Times New Roman" w:hAnsi="Times New Roman" w:eastAsia="標楷體" w:cs="Times New Roman"/>
-                <w:color w:val="000000"/>
-                <w:kern w:val="0"/>
-                <w:sz w:val="22"/>
-              </w:rPr>
-              <w:t>:</w:t>
-            </w:r>
-            <w:r>
-              <w:rPr>
-                <w:rFonts w:ascii="Times New Roman" w:hAnsi="Times New Roman" w:eastAsia="標楷體" w:cs="Times New Roman"/>
-                <w:color w:val="000000"/>
-                <w:kern w:val="0"/>
-                <w:sz w:val="22"/>
-                <w:u w:val="single"/>
-              </w:rPr>
-              <w:t xml:space="preserve">            </w:t>
-            </w:r>
           </w:p>
         </w:tc>
       </w:tr>
@@ -2154,28 +2331,29 @@
                 <w:color w:val="000000"/>
                 <w:kern w:val="0"/>
                 <w:sz w:val="22"/>
-              </w:rPr>
-            </w:pPr>
-            <w:r>
-              <w:rPr>
-                <w:rFonts w:hint="eastAsia" w:ascii="Times New Roman" w:hAnsi="Times New Roman" w:eastAsia="標楷體" w:cs="Times New Roman"/>
-                <w:color w:val="000000"/>
-                <w:kern w:val="0"/>
-                <w:sz w:val="22"/>
-              </w:rPr>
-              <w:t>該員為自由之身，可舉行</w:t>
-            </w:r>
-            <w:proofErr w:type="gramStart"/>
-            <w:r>
-              <w:rPr>
-                <w:rFonts w:hint="eastAsia" w:ascii="Times New Roman" w:hAnsi="Times New Roman" w:eastAsia="標楷體" w:cs="Times New Roman"/>
-                <w:color w:val="000000"/>
-                <w:kern w:val="0"/>
-                <w:sz w:val="22"/>
-              </w:rPr>
-              <w:t>婚配聖事</w:t>
-            </w:r>
-            <w:proofErr w:type="gramEnd"/>
+                <w:szCs w:val="22"/>
+              </w:rPr>
+            </w:pPr>
+            <w:r>
+              <w:rPr>
+                <w:rFonts w:ascii="Times New Roman" w:hAnsi="Times New Roman" w:eastAsia="標楷體" w:cs="Times New Roman"/>
+                <w:color w:val="000000"/>
+                <w:kern w:val="0"/>
+                <w:sz w:val="22"/>
+                <w:szCs w:val="22"/>
+              </w:rPr>
+              <w:t>4)</w:t>
+            </w:r>
+            <w:r>
+              <w:rPr>
+                <w:rFonts w:ascii="Times New Roman" w:hAnsi="Times New Roman" w:eastAsia="標楷體" w:cs="Times New Roman"/>
+                <w:color w:val="000000"/>
+                <w:kern w:val="0"/>
+                <w:sz w:val="22"/>
+                <w:szCs w:val="22"/>
+              </w:rPr>
+              <w:t xml:space="preserve">The person is in free state to contract matrimony $IsMarry$</w:t>
+            </w:r>
           </w:p>
         </w:tc>
       </w:tr>
@@ -2201,95 +2379,16 @@
                 <w:color w:val="000000"/>
                 <w:kern w:val="0"/>
                 <w:sz w:val="22"/>
-              </w:rPr>
-            </w:pPr>
-            <w:r>
-              <w:rPr>
-                <w:rFonts w:ascii="Times New Roman" w:hAnsi="Times New Roman" w:eastAsia="標楷體" w:cs="Times New Roman"/>
-                <w:color w:val="000000"/>
-                <w:kern w:val="0"/>
-                <w:sz w:val="22"/>
-              </w:rPr>
-              <w:t>4)</w:t>
-            </w:r>
-            <w:r>
-              <w:rPr>
-                <w:rFonts w:hint="eastAsia" w:ascii="Times New Roman" w:hAnsi="Times New Roman" w:eastAsia="標楷體" w:cs="Times New Roman"/>
-                <w:color w:val="000000"/>
-                <w:kern w:val="0"/>
-                <w:sz w:val="22"/>
-              </w:rPr>
-              <w:t xml:space="preserve">The person is in free state to contract matrimony </w:t>
-            </w:r>
-            <w:r>
-              <w:rPr>
-                <w:rFonts w:hint="eastAsia" w:ascii="Times New Roman" w:hAnsi="Times New Roman" w:eastAsia="標楷體" w:cs="Times New Roman"/>
-                <w:color w:val="000000"/>
-                <w:kern w:val="0"/>
-                <w:sz w:val="22"/>
-              </w:rPr>
-              <w:t>□</w:t>
-            </w:r>
-            <w:r>
-              <w:rPr>
-                <w:rFonts w:hint="eastAsia" w:ascii="Times New Roman" w:hAnsi="Times New Roman" w:eastAsia="標楷體" w:cs="Times New Roman"/>
-                <w:color w:val="000000"/>
-                <w:kern w:val="0"/>
-                <w:sz w:val="22"/>
-              </w:rPr>
-              <w:t xml:space="preserve">Yes </w:t>
-            </w:r>
-            <w:r>
-              <w:rPr>
-                <w:rFonts w:hint="eastAsia" w:ascii="Times New Roman" w:hAnsi="Times New Roman" w:eastAsia="標楷體" w:cs="Times New Roman"/>
-                <w:color w:val="000000"/>
-                <w:kern w:val="0"/>
-                <w:sz w:val="22"/>
-              </w:rPr>
-              <w:t>□</w:t>
-            </w:r>
-            <w:r>
-              <w:rPr>
-                <w:rFonts w:hint="eastAsia" w:ascii="Times New Roman" w:hAnsi="Times New Roman" w:eastAsia="標楷體" w:cs="Times New Roman"/>
-                <w:color w:val="000000"/>
-                <w:kern w:val="0"/>
-                <w:sz w:val="22"/>
-              </w:rPr>
-              <w:t>No</w:t>
-            </w:r>
-          </w:p>
-        </w:tc>
-      </w:tr>
-      <w:tr>
-        <w:trPr>
-          <w:trHeight w:val="454"/>
-        </w:trPr>
-        <w:tc>
-          <w:tcPr>
-            <w:tcW w:w="10485" w:type="dxa"/>
-            <w:gridSpan w:val="5"/>
-            <w:tcMar/>
-            <w:vAlign w:val="center"/>
-          </w:tcPr>
-          <w:p>
-            <w:pPr>
-              <w:autoSpaceDE w:val="0"/>
-              <w:autoSpaceDN w:val="0"/>
-              <w:adjustRightInd w:val="0"/>
-              <w:jc w:val="both"/>
-              <w:rPr>
-                <w:rFonts w:ascii="Times New Roman" w:hAnsi="Times New Roman" w:eastAsia="標楷體" w:cs="Times New Roman"/>
-                <w:color w:val="000000"/>
-                <w:kern w:val="0"/>
-                <w:sz w:val="22"/>
-              </w:rPr>
-            </w:pPr>
-            <w:r>
-              <w:rPr>
-                <w:rFonts w:hint="eastAsia" w:ascii="Times New Roman" w:hAnsi="Times New Roman" w:eastAsia="標楷體" w:cs="Times New Roman"/>
-                <w:color w:val="000000"/>
-                <w:kern w:val="0"/>
-                <w:sz w:val="22"/>
+                <w:szCs w:val="22"/>
+              </w:rPr>
+            </w:pPr>
+            <w:r>
+              <w:rPr>
+                <w:rFonts w:ascii="Times New Roman" w:hAnsi="Times New Roman" w:eastAsia="標楷體" w:cs="Times New Roman"/>
+                <w:color w:val="000000"/>
+                <w:kern w:val="0"/>
+                <w:sz w:val="22"/>
+                <w:szCs w:val="22"/>
               </w:rPr>
               <w:t>填發日期</w:t>
             </w:r>
@@ -2299,16 +2398,17 @@
                 <w:color w:val="000000"/>
                 <w:kern w:val="0"/>
                 <w:sz w:val="22"/>
+                <w:szCs w:val="22"/>
               </w:rPr>
               <w:t>Date of Issue: (</w:t>
             </w:r>
-            <w:proofErr w:type="gramStart"/>
-            <w:r>
-              <w:rPr>
-                <w:rFonts w:ascii="Times New Roman" w:hAnsi="Times New Roman" w:eastAsia="標楷體" w:cs="Times New Roman"/>
-                <w:color w:val="000000"/>
-                <w:kern w:val="0"/>
-                <w:sz w:val="22"/>
+            <w:r>
+              <w:rPr>
+                <w:rFonts w:ascii="Times New Roman" w:hAnsi="Times New Roman" w:eastAsia="標楷體" w:cs="Times New Roman"/>
+                <w:color w:val="000000"/>
+                <w:kern w:val="0"/>
+                <w:sz w:val="22"/>
+                <w:szCs w:val="22"/>
               </w:rPr>
               <w:t>Day)</w:t>
             </w:r>
@@ -2318,27 +2418,29 @@
                 <w:color w:val="000000"/>
                 <w:kern w:val="0"/>
                 <w:sz w:val="22"/>
+                <w:szCs w:val="22"/>
                 <w:u w:val="single"/>
               </w:rPr>
               <w:t xml:space="preserve">   </w:t>
             </w:r>
-            <w:proofErr w:type="gramEnd"/>
-            <w:r>
-              <w:rPr>
-                <w:rFonts w:ascii="Times New Roman" w:hAnsi="Times New Roman" w:eastAsia="標楷體" w:cs="Times New Roman"/>
-                <w:color w:val="000000"/>
-                <w:kern w:val="0"/>
-                <w:sz w:val="22"/>
-                <w:u w:val="single"/>
-              </w:rPr>
-              <w:t xml:space="preserve">         </w:t>
-            </w:r>
-            <w:r>
-              <w:rPr>
-                <w:rFonts w:ascii="Times New Roman" w:hAnsi="Times New Roman" w:eastAsia="標楷體" w:cs="Times New Roman"/>
-                <w:color w:val="000000"/>
-                <w:kern w:val="0"/>
-                <w:sz w:val="22"/>
+            <w:r>
+              <w:rPr>
+                <w:rFonts w:ascii="Times New Roman" w:hAnsi="Times New Roman" w:eastAsia="標楷體" w:cs="Times New Roman"/>
+                <w:color w:val="000000"/>
+                <w:kern w:val="0"/>
+                <w:sz w:val="22"/>
+                <w:szCs w:val="22"/>
+                <w:u w:val="single"/>
+              </w:rPr>
+              <w:t xml:space="preserve">  $ThisD$       </w:t>
+            </w:r>
+            <w:r>
+              <w:rPr>
+                <w:rFonts w:ascii="Times New Roman" w:hAnsi="Times New Roman" w:eastAsia="標楷體" w:cs="Times New Roman"/>
+                <w:color w:val="000000"/>
+                <w:kern w:val="0"/>
+                <w:sz w:val="22"/>
+                <w:szCs w:val="22"/>
               </w:rPr>
               <w:t xml:space="preserve"> (Month)</w:t>
             </w:r>
@@ -2348,16 +2450,18 @@
                 <w:color w:val="000000"/>
                 <w:kern w:val="0"/>
                 <w:sz w:val="22"/>
-                <w:u w:val="single"/>
-              </w:rPr>
-              <w:t xml:space="preserve">            </w:t>
-            </w:r>
-            <w:r>
-              <w:rPr>
-                <w:rFonts w:ascii="Times New Roman" w:hAnsi="Times New Roman" w:eastAsia="標楷體" w:cs="Times New Roman"/>
-                <w:color w:val="000000"/>
-                <w:kern w:val="0"/>
-                <w:sz w:val="22"/>
+                <w:szCs w:val="22"/>
+                <w:u w:val="single"/>
+              </w:rPr>
+              <w:t xml:space="preserve">     $ThisM$     </w:t>
+            </w:r>
+            <w:r>
+              <w:rPr>
+                <w:rFonts w:ascii="Times New Roman" w:hAnsi="Times New Roman" w:eastAsia="標楷體" w:cs="Times New Roman"/>
+                <w:color w:val="000000"/>
+                <w:kern w:val="0"/>
+                <w:sz w:val="22"/>
+                <w:szCs w:val="22"/>
               </w:rPr>
               <w:t xml:space="preserve"> (Year)</w:t>
             </w:r>
@@ -2367,9 +2471,10 @@
                 <w:color w:val="000000"/>
                 <w:kern w:val="0"/>
                 <w:sz w:val="22"/>
-                <w:u w:val="single"/>
-              </w:rPr>
-              <w:t xml:space="preserve">            </w:t>
+                <w:szCs w:val="22"/>
+                <w:u w:val="single"/>
+              </w:rPr>
+              <w:t xml:space="preserve">     $ThisY$      </w:t>
             </w:r>
           </w:p>
         </w:tc>

</xml_diff>